<commit_message>
update file requisiti final (con aggiunta foto con faccia da cambiare) e aggiornato lo UC Diagram, lo UC Internal Steps e in corso di aggiornamento l'Activity Diagram. Poi occorrerà revisionare lo State Diagram
</commit_message>
<xml_diff>
--- a/FinalProject/Software Requirement Specification.docx
+++ b/FinalProject/Software Requirement Specification.docx
@@ -5,7 +5,25 @@
     <w:p>
       <w:pPr>
         <w:ind w:left="360" w:hanging="360"/>
-      </w:pPr>
+        <w:rPr>
+          <w:b/>
+          <w:bCs/>
+          <w:color w:val="1F4E79" w:themeColor="accent5" w:themeShade="80"/>
+          <w:sz w:val="40"/>
+          <w:szCs w:val="40"/>
+        </w:rPr>
+      </w:pPr>
+      <w:r>
+        <w:rPr>
+          <w:b/>
+          <w:bCs/>
+          <w:noProof/>
+          <w:color w:val="1F4E79" w:themeColor="accent5" w:themeShade="80"/>
+          <w:sz w:val="40"/>
+          <w:szCs w:val="40"/>
+        </w:rPr>
+        <w:t>Progetto: Manga Eater</w:t>
+      </w:r>
     </w:p>
     <w:p>
       <w:pPr>
@@ -56,8 +74,13 @@
       <w:pPr>
         <w:pStyle w:val="Titolo2"/>
       </w:pPr>
-      <w:r>
-        <w:t>Operational settings</w:t>
+      <w:proofErr w:type="spellStart"/>
+      <w:r>
+        <w:t>Operational</w:t>
+      </w:r>
+      <w:proofErr w:type="spellEnd"/>
+      <w:r>
+        <w:t xml:space="preserve"> settings</w:t>
       </w:r>
     </w:p>
     <w:p/>
@@ -66,8 +89,37 @@
       <w:pPr>
         <w:pStyle w:val="Titolo2"/>
       </w:pPr>
-      <w:r>
-        <w:t>Related systems (at least 2), Pros and Cons.</w:t>
+      <w:proofErr w:type="spellStart"/>
+      <w:r>
+        <w:t>Related</w:t>
+      </w:r>
+      <w:proofErr w:type="spellEnd"/>
+      <w:r>
+        <w:t xml:space="preserve"> systems (</w:t>
+      </w:r>
+      <w:proofErr w:type="spellStart"/>
+      <w:r>
+        <w:t>at</w:t>
+      </w:r>
+      <w:proofErr w:type="spellEnd"/>
+      <w:r>
+        <w:t xml:space="preserve"> </w:t>
+      </w:r>
+      <w:proofErr w:type="spellStart"/>
+      <w:r>
+        <w:t>least</w:t>
+      </w:r>
+      <w:proofErr w:type="spellEnd"/>
+      <w:r>
+        <w:t xml:space="preserve"> 2), </w:t>
+      </w:r>
+      <w:proofErr w:type="spellStart"/>
+      <w:r>
+        <w:t>Pros</w:t>
+      </w:r>
+      <w:proofErr w:type="spellEnd"/>
+      <w:r>
+        <w:t xml:space="preserve"> and Cons.</w:t>
       </w:r>
     </w:p>
     <w:p/>
@@ -281,11 +333,14 @@
         <w:t xml:space="preserve"> un annuncio, affinché l’acquirente e il venditore ne vengano informati</w:t>
       </w:r>
     </w:p>
-    <w:p/>
-    <w:p/>
-    <w:p/>
-    <w:p/>
-    <w:p/>
+    <w:p>
+      <w:pPr>
+        <w:spacing w:after="160" w:line="259" w:lineRule="auto"/>
+      </w:pPr>
+      <w:r>
+        <w:br w:type="page"/>
+      </w:r>
+    </w:p>
     <w:p>
       <w:pPr>
         <w:pStyle w:val="Titolo1"/>
@@ -299,22 +354,50 @@
           <w:bCs/>
         </w:rPr>
       </w:pPr>
+      <w:proofErr w:type="spellStart"/>
       <w:r>
         <w:rPr>
           <w:rStyle w:val="Enfasigrassetto"/>
           <w:rFonts w:ascii="Baskerville Old Face" w:hAnsi="Baskerville Old Face"/>
         </w:rPr>
         <w:lastRenderedPageBreak/>
-        <w:t>Functional Requirements</w:t>
-      </w:r>
+        <w:t>Functional</w:t>
+      </w:r>
+      <w:proofErr w:type="spellEnd"/>
+      <w:r>
+        <w:rPr>
+          <w:rStyle w:val="Enfasigrassetto"/>
+          <w:rFonts w:ascii="Baskerville Old Face" w:hAnsi="Baskerville Old Face"/>
+        </w:rPr>
+        <w:t xml:space="preserve"> </w:t>
+      </w:r>
+      <w:proofErr w:type="spellStart"/>
+      <w:r>
+        <w:rPr>
+          <w:rStyle w:val="Enfasigrassetto"/>
+          <w:rFonts w:ascii="Baskerville Old Face" w:hAnsi="Baskerville Old Face"/>
+        </w:rPr>
+        <w:t>Requirements</w:t>
+      </w:r>
+      <w:proofErr w:type="spellEnd"/>
     </w:p>
     <w:p>
       <w:r>
         <w:t xml:space="preserve">Di seguito sono riportate 3 </w:t>
       </w:r>
-      <w:r>
-        <w:t>Functional Requirements</w:t>
-      </w:r>
+      <w:proofErr w:type="spellStart"/>
+      <w:r>
+        <w:t>Functional</w:t>
+      </w:r>
+      <w:proofErr w:type="spellEnd"/>
+      <w:r>
+        <w:t xml:space="preserve"> </w:t>
+      </w:r>
+      <w:proofErr w:type="spellStart"/>
+      <w:r>
+        <w:t>Requirements</w:t>
+      </w:r>
+      <w:proofErr w:type="spellEnd"/>
       <w:r>
         <w:t xml:space="preserve"> del sistema:</w:t>
       </w:r>
@@ -384,6 +467,9 @@
         <w:t>utile a contrassegnare un annuncio come concluso</w:t>
       </w:r>
     </w:p>
+    <w:p/>
+    <w:p/>
+    <w:p/>
     <w:p>
       <w:pPr>
         <w:pStyle w:val="Titolo1"/>
@@ -392,17 +478,111 @@
           <w:numId w:val="2"/>
         </w:numPr>
         <w:rPr>
+          <w:rFonts w:ascii="Baskerville Old Face" w:hAnsi="Baskerville Old Face"/>
+          <w:b/>
+          <w:bCs/>
+        </w:rPr>
+      </w:pPr>
+      <w:r>
+        <w:rPr>
           <w:rStyle w:val="Enfasigrassetto"/>
           <w:rFonts w:ascii="Baskerville Old Face" w:hAnsi="Baskerville Old Face"/>
         </w:rPr>
-      </w:pPr>
+        <w:t xml:space="preserve">User Stories </w:t>
+      </w:r>
+      <w:proofErr w:type="spellStart"/>
       <w:r>
         <w:rPr>
           <w:rStyle w:val="Enfasigrassetto"/>
           <w:rFonts w:ascii="Baskerville Old Face" w:hAnsi="Baskerville Old Face"/>
         </w:rPr>
-        <w:t>Vocabolario</w:t>
-      </w:r>
+        <w:t>Diagram</w:t>
+      </w:r>
+      <w:proofErr w:type="spellEnd"/>
+    </w:p>
+    <w:p/>
+    <w:p/>
+    <w:p>
+      <w:pPr>
+        <w:pStyle w:val="Titolo1"/>
+        <w:numPr>
+          <w:ilvl w:val="0"/>
+          <w:numId w:val="2"/>
+        </w:numPr>
+        <w:rPr>
+          <w:rFonts w:ascii="Baskerville Old Face" w:hAnsi="Baskerville Old Face"/>
+          <w:b/>
+          <w:bCs/>
+        </w:rPr>
+      </w:pPr>
+      <w:r>
+        <w:rPr>
+          <w:rStyle w:val="Enfasigrassetto"/>
+          <w:rFonts w:ascii="Baskerville Old Face" w:hAnsi="Baskerville Old Face"/>
+        </w:rPr>
+        <w:t xml:space="preserve">User Stories </w:t>
+      </w:r>
+      <w:proofErr w:type="spellStart"/>
+      <w:r>
+        <w:rPr>
+          <w:rStyle w:val="Enfasigrassetto"/>
+          <w:rFonts w:ascii="Baskerville Old Face" w:hAnsi="Baskerville Old Face"/>
+        </w:rPr>
+        <w:t>Internal</w:t>
+      </w:r>
+      <w:proofErr w:type="spellEnd"/>
+      <w:r>
+        <w:rPr>
+          <w:rStyle w:val="Enfasigrassetto"/>
+          <w:rFonts w:ascii="Baskerville Old Face" w:hAnsi="Baskerville Old Face"/>
+        </w:rPr>
+        <w:t xml:space="preserve"> Steps</w:t>
+      </w:r>
+    </w:p>
+    <w:p/>
+    <w:p/>
+    <w:p>
+      <w:pPr>
+        <w:pStyle w:val="Titolo1"/>
+        <w:numPr>
+          <w:ilvl w:val="0"/>
+          <w:numId w:val="2"/>
+        </w:numPr>
+        <w:rPr>
+          <w:rStyle w:val="Enfasigrassetto"/>
+          <w:rFonts w:ascii="Baskerville Old Face" w:hAnsi="Baskerville Old Face"/>
+        </w:rPr>
+      </w:pPr>
+      <w:proofErr w:type="spellStart"/>
+      <w:r>
+        <w:rPr>
+          <w:rStyle w:val="Enfasigrassetto"/>
+          <w:rFonts w:ascii="Baskerville Old Face" w:hAnsi="Baskerville Old Face"/>
+        </w:rPr>
+        <w:t>Vocab</w:t>
+      </w:r>
+      <w:r>
+        <w:rPr>
+          <w:rStyle w:val="Enfasigrassetto"/>
+          <w:rFonts w:ascii="Baskerville Old Face" w:hAnsi="Baskerville Old Face"/>
+        </w:rPr>
+        <w:t>u</w:t>
+      </w:r>
+      <w:r>
+        <w:rPr>
+          <w:rStyle w:val="Enfasigrassetto"/>
+          <w:rFonts w:ascii="Baskerville Old Face" w:hAnsi="Baskerville Old Face"/>
+        </w:rPr>
+        <w:t>lar</w:t>
+      </w:r>
+      <w:r>
+        <w:rPr>
+          <w:rStyle w:val="Enfasigrassetto"/>
+          <w:rFonts w:ascii="Baskerville Old Face" w:hAnsi="Baskerville Old Face"/>
+        </w:rPr>
+        <w:t>y</w:t>
+      </w:r>
+      <w:proofErr w:type="spellEnd"/>
     </w:p>
     <w:p>
       <w:pPr>
@@ -514,13 +694,148 @@
       </w:r>
     </w:p>
     <w:sectPr>
+      <w:headerReference w:type="default" r:id="rId7"/>
       <w:pgSz w:w="12240" w:h="15840"/>
-      <w:pgMar w:top="1440" w:right="1440" w:bottom="1440" w:left="1440" w:header="720" w:footer="720" w:gutter="0"/>
+      <w:pgMar w:top="1800" w:right="1440" w:bottom="1440" w:left="1440" w:header="180" w:footer="720" w:gutter="0"/>
       <w:cols w:space="720"/>
       <w:docGrid w:linePitch="360"/>
     </w:sectPr>
   </w:body>
 </w:document>
+</file>
+
+<file path=word/endnotes.xml><?xml version="1.0" encoding="utf-8"?>
+<w:endnotes xmlns:wpc="http://schemas.microsoft.com/office/word/2010/wordprocessingCanvas" xmlns:cx="http://schemas.microsoft.com/office/drawing/2014/chartex" xmlns:cx1="http://schemas.microsoft.com/office/drawing/2015/9/8/chartex" xmlns:cx2="http://schemas.microsoft.com/office/drawing/2015/10/21/chartex" xmlns:cx3="http://schemas.microsoft.com/office/drawing/2016/5/9/chartex" xmlns:cx4="http://schemas.microsoft.com/office/drawing/2016/5/10/chartex" xmlns:cx5="http://schemas.microsoft.com/office/drawing/2016/5/11/chartex" xmlns:cx6="http://schemas.microsoft.com/office/drawing/2016/5/12/chartex" xmlns:cx7="http://schemas.microsoft.com/office/drawing/2016/5/13/chartex" xmlns:cx8="http://schemas.microsoft.com/office/drawing/2016/5/14/chartex" xmlns:mc="http://schemas.openxmlformats.org/markup-compatibility/2006" xmlns:aink="http://schemas.microsoft.com/office/drawing/2016/ink" xmlns:am3d="http://schemas.microsoft.com/office/drawing/2017/model3d" xmlns:o="urn:schemas-microsoft-com:office:office" xmlns:oel="http://schemas.microsoft.com/office/2019/extlst" xmlns:r="http://schemas.openxmlformats.org/officeDocument/2006/relationships" xmlns:m="http://schemas.openxmlformats.org/officeDocument/2006/math" xmlns:v="urn:schemas-microsoft-com:vml" xmlns:wp14="http://schemas.microsoft.com/office/word/2010/wordprocessingDrawing" xmlns:wp="http://schemas.openxmlformats.org/drawingml/2006/wordprocessingDrawing" xmlns:w10="urn:schemas-microsoft-com:office:word" xmlns:w="http://schemas.openxmlformats.org/wordprocessingml/2006/main" xmlns:w14="http://schemas.microsoft.com/office/word/2010/wordml" xmlns:w15="http://schemas.microsoft.com/office/word/2012/wordml" xmlns:w16cex="http://schemas.microsoft.com/office/word/2018/wordml/cex" xmlns:w16cid="http://schemas.microsoft.com/office/word/2016/wordml/cid" xmlns:w16="http://schemas.microsoft.com/office/word/2018/wordml" xmlns:w16sdtdh="http://schemas.microsoft.com/office/word/2020/wordml/sdtdatahash" xmlns:w16se="http://schemas.microsoft.com/office/word/2015/wordml/symex" xmlns:wpg="http://schemas.microsoft.com/office/word/2010/wordprocessingGroup" xmlns:wpi="http://schemas.microsoft.com/office/word/2010/wordprocessingInk" xmlns:wne="http://schemas.microsoft.com/office/word/2006/wordml" xmlns:wps="http://schemas.microsoft.com/office/word/2010/wordprocessingShape" mc:Ignorable="w14 w15 w16se w16cid w16 w16cex w16sdtdh wp14">
+  <w:endnote w:type="separator" w:id="-1">
+    <w:p>
+      <w:pPr>
+        <w:spacing w:after="0" w:line="240" w:lineRule="auto"/>
+      </w:pPr>
+      <w:r>
+        <w:separator/>
+      </w:r>
+    </w:p>
+  </w:endnote>
+  <w:endnote w:type="continuationSeparator" w:id="0">
+    <w:p>
+      <w:pPr>
+        <w:spacing w:after="0" w:line="240" w:lineRule="auto"/>
+      </w:pPr>
+      <w:r>
+        <w:continuationSeparator/>
+      </w:r>
+    </w:p>
+  </w:endnote>
+</w:endnotes>
+</file>
+
+<file path=word/footnotes.xml><?xml version="1.0" encoding="utf-8"?>
+<w:footnotes xmlns:wpc="http://schemas.microsoft.com/office/word/2010/wordprocessingCanvas" xmlns:cx="http://schemas.microsoft.com/office/drawing/2014/chartex" xmlns:cx1="http://schemas.microsoft.com/office/drawing/2015/9/8/chartex" xmlns:cx2="http://schemas.microsoft.com/office/drawing/2015/10/21/chartex" xmlns:cx3="http://schemas.microsoft.com/office/drawing/2016/5/9/chartex" xmlns:cx4="http://schemas.microsoft.com/office/drawing/2016/5/10/chartex" xmlns:cx5="http://schemas.microsoft.com/office/drawing/2016/5/11/chartex" xmlns:cx6="http://schemas.microsoft.com/office/drawing/2016/5/12/chartex" xmlns:cx7="http://schemas.microsoft.com/office/drawing/2016/5/13/chartex" xmlns:cx8="http://schemas.microsoft.com/office/drawing/2016/5/14/chartex" xmlns:mc="http://schemas.openxmlformats.org/markup-compatibility/2006" xmlns:aink="http://schemas.microsoft.com/office/drawing/2016/ink" xmlns:am3d="http://schemas.microsoft.com/office/drawing/2017/model3d" xmlns:o="urn:schemas-microsoft-com:office:office" xmlns:oel="http://schemas.microsoft.com/office/2019/extlst" xmlns:r="http://schemas.openxmlformats.org/officeDocument/2006/relationships" xmlns:m="http://schemas.openxmlformats.org/officeDocument/2006/math" xmlns:v="urn:schemas-microsoft-com:vml" xmlns:wp14="http://schemas.microsoft.com/office/word/2010/wordprocessingDrawing" xmlns:wp="http://schemas.openxmlformats.org/drawingml/2006/wordprocessingDrawing" xmlns:w10="urn:schemas-microsoft-com:office:word" xmlns:w="http://schemas.openxmlformats.org/wordprocessingml/2006/main" xmlns:w14="http://schemas.microsoft.com/office/word/2010/wordml" xmlns:w15="http://schemas.microsoft.com/office/word/2012/wordml" xmlns:w16cex="http://schemas.microsoft.com/office/word/2018/wordml/cex" xmlns:w16cid="http://schemas.microsoft.com/office/word/2016/wordml/cid" xmlns:w16="http://schemas.microsoft.com/office/word/2018/wordml" xmlns:w16sdtdh="http://schemas.microsoft.com/office/word/2020/wordml/sdtdatahash" xmlns:w16se="http://schemas.microsoft.com/office/word/2015/wordml/symex" xmlns:wpg="http://schemas.microsoft.com/office/word/2010/wordprocessingGroup" xmlns:wpi="http://schemas.microsoft.com/office/word/2010/wordprocessingInk" xmlns:wne="http://schemas.microsoft.com/office/word/2006/wordml" xmlns:wps="http://schemas.microsoft.com/office/word/2010/wordprocessingShape" mc:Ignorable="w14 w15 w16se w16cid w16 w16cex w16sdtdh wp14">
+  <w:footnote w:type="separator" w:id="-1">
+    <w:p>
+      <w:pPr>
+        <w:spacing w:after="0" w:line="240" w:lineRule="auto"/>
+      </w:pPr>
+      <w:r>
+        <w:separator/>
+      </w:r>
+    </w:p>
+  </w:footnote>
+  <w:footnote w:type="continuationSeparator" w:id="0">
+    <w:p>
+      <w:pPr>
+        <w:spacing w:after="0" w:line="240" w:lineRule="auto"/>
+      </w:pPr>
+      <w:r>
+        <w:continuationSeparator/>
+      </w:r>
+    </w:p>
+  </w:footnote>
+</w:footnotes>
+</file>
+
+<file path=word/header1.xml><?xml version="1.0" encoding="utf-8"?>
+<w:hdr xmlns:wpc="http://schemas.microsoft.com/office/word/2010/wordprocessingCanvas" xmlns:cx="http://schemas.microsoft.com/office/drawing/2014/chartex" xmlns:cx1="http://schemas.microsoft.com/office/drawing/2015/9/8/chartex" xmlns:cx2="http://schemas.microsoft.com/office/drawing/2015/10/21/chartex" xmlns:cx3="http://schemas.microsoft.com/office/drawing/2016/5/9/chartex" xmlns:cx4="http://schemas.microsoft.com/office/drawing/2016/5/10/chartex" xmlns:cx5="http://schemas.microsoft.com/office/drawing/2016/5/11/chartex" xmlns:cx6="http://schemas.microsoft.com/office/drawing/2016/5/12/chartex" xmlns:cx7="http://schemas.microsoft.com/office/drawing/2016/5/13/chartex" xmlns:cx8="http://schemas.microsoft.com/office/drawing/2016/5/14/chartex" xmlns:mc="http://schemas.openxmlformats.org/markup-compatibility/2006" xmlns:aink="http://schemas.microsoft.com/office/drawing/2016/ink" xmlns:am3d="http://schemas.microsoft.com/office/drawing/2017/model3d" xmlns:o="urn:schemas-microsoft-com:office:office" xmlns:oel="http://schemas.microsoft.com/office/2019/extlst" xmlns:r="http://schemas.openxmlformats.org/officeDocument/2006/relationships" xmlns:m="http://schemas.openxmlformats.org/officeDocument/2006/math" xmlns:v="urn:schemas-microsoft-com:vml" xmlns:wp14="http://schemas.microsoft.com/office/word/2010/wordprocessingDrawing" xmlns:wp="http://schemas.openxmlformats.org/drawingml/2006/wordprocessingDrawing" xmlns:w10="urn:schemas-microsoft-com:office:word" xmlns:w="http://schemas.openxmlformats.org/wordprocessingml/2006/main" xmlns:w14="http://schemas.microsoft.com/office/word/2010/wordml" xmlns:w15="http://schemas.microsoft.com/office/word/2012/wordml" xmlns:w16cex="http://schemas.microsoft.com/office/word/2018/wordml/cex" xmlns:w16cid="http://schemas.microsoft.com/office/word/2016/wordml/cid" xmlns:w16="http://schemas.microsoft.com/office/word/2018/wordml" xmlns:w16sdtdh="http://schemas.microsoft.com/office/word/2020/wordml/sdtdatahash" xmlns:w16se="http://schemas.microsoft.com/office/word/2015/wordml/symex" xmlns:wpg="http://schemas.microsoft.com/office/word/2010/wordprocessingGroup" xmlns:wpi="http://schemas.microsoft.com/office/word/2010/wordprocessingInk" xmlns:wne="http://schemas.microsoft.com/office/word/2006/wordml" xmlns:wps="http://schemas.microsoft.com/office/word/2010/wordprocessingShape" mc:Ignorable="w14 w15 w16se w16cid w16 w16cex w16sdtdh wp14">
+  <w:p>
+    <w:pPr>
+      <w:pStyle w:val="Intestazione"/>
+    </w:pPr>
+    <w:r>
+      <w:t xml:space="preserve">Studente: </w:t>
+    </w:r>
+    <w:r>
+      <w:rPr>
+        <w:b/>
+        <w:bCs/>
+      </w:rPr>
+      <w:t>Davide Valenzisi</w:t>
+    </w:r>
+    <w:r>
+      <w:tab/>
+    </w:r>
+    <w:r>
+      <w:rPr>
+        <w:b/>
+        <w:bCs/>
+        <w:noProof/>
+        <w:color w:val="1F4E79" w:themeColor="accent5" w:themeShade="80"/>
+        <w:sz w:val="40"/>
+        <w:szCs w:val="40"/>
+      </w:rPr>
+      <w:drawing>
+        <wp:inline distT="0" distB="0" distL="0" distR="0" wp14:anchorId="657D5D15" wp14:editId="50E2BFE6">
+          <wp:extent cx="774700" cy="774700"/>
+          <wp:effectExtent l="0" t="0" r="6350" b="6350"/>
+          <wp:docPr id="16" name="Immagine 16"/>
+          <wp:cNvGraphicFramePr>
+            <a:graphicFrameLocks xmlns:a="http://schemas.openxmlformats.org/drawingml/2006/main" noChangeAspect="1"/>
+          </wp:cNvGraphicFramePr>
+          <a:graphic xmlns:a="http://schemas.openxmlformats.org/drawingml/2006/main">
+            <a:graphicData uri="http://schemas.openxmlformats.org/drawingml/2006/picture">
+              <pic:pic xmlns:pic="http://schemas.openxmlformats.org/drawingml/2006/picture">
+                <pic:nvPicPr>
+                  <pic:cNvPr id="0" name="Picture 1"/>
+                  <pic:cNvPicPr>
+                    <a:picLocks noChangeAspect="1" noChangeArrowheads="1"/>
+                  </pic:cNvPicPr>
+                </pic:nvPicPr>
+                <pic:blipFill>
+                  <a:blip r:embed="rId1">
+                    <a:extLst>
+                      <a:ext uri="{28A0092B-C50C-407E-A947-70E740481C1C}">
+                        <a14:useLocalDpi xmlns:a14="http://schemas.microsoft.com/office/drawing/2010/main" val="0"/>
+                      </a:ext>
+                    </a:extLst>
+                  </a:blip>
+                  <a:srcRect/>
+                  <a:stretch>
+                    <a:fillRect/>
+                  </a:stretch>
+                </pic:blipFill>
+                <pic:spPr bwMode="auto">
+                  <a:xfrm>
+                    <a:off x="0" y="0"/>
+                    <a:ext cx="782366" cy="782366"/>
+                  </a:xfrm>
+                  <a:prstGeom prst="rect">
+                    <a:avLst/>
+                  </a:prstGeom>
+                  <a:noFill/>
+                  <a:ln>
+                    <a:noFill/>
+                  </a:ln>
+                </pic:spPr>
+              </pic:pic>
+            </a:graphicData>
+          </a:graphic>
+        </wp:inline>
+      </w:drawing>
+    </w:r>
+    <w:r>
+      <w:tab/>
+    </w:r>
+  </w:p>
+</w:hdr>
 </file>
 
 <file path=word/numbering.xml><?xml version="1.0" encoding="utf-8"?>
@@ -2675,6 +2990,60 @@
       <w:spacing w:val="15"/>
     </w:rPr>
   </w:style>
+  <w:style w:type="paragraph" w:styleId="Intestazione">
+    <w:name w:val="header"/>
+    <w:basedOn w:val="Normale"/>
+    <w:link w:val="IntestazioneCarattere"/>
+    <w:uiPriority w:val="99"/>
+    <w:unhideWhenUsed/>
+    <w:rsid w:val="00355D9B"/>
+    <w:pPr>
+      <w:tabs>
+        <w:tab w:val="center" w:pos="4513"/>
+        <w:tab w:val="right" w:pos="9026"/>
+      </w:tabs>
+      <w:spacing w:after="0" w:line="240" w:lineRule="auto"/>
+    </w:pPr>
+  </w:style>
+  <w:style w:type="character" w:customStyle="1" w:styleId="IntestazioneCarattere">
+    <w:name w:val="Intestazione Carattere"/>
+    <w:basedOn w:val="Carpredefinitoparagrafo"/>
+    <w:link w:val="Intestazione"/>
+    <w:uiPriority w:val="99"/>
+    <w:rsid w:val="00355D9B"/>
+    <w:rPr>
+      <w:rFonts w:eastAsiaTheme="minorEastAsia"/>
+      <w:sz w:val="21"/>
+      <w:szCs w:val="21"/>
+    </w:rPr>
+  </w:style>
+  <w:style w:type="paragraph" w:styleId="Pidipagina">
+    <w:name w:val="footer"/>
+    <w:basedOn w:val="Normale"/>
+    <w:link w:val="PidipaginaCarattere"/>
+    <w:uiPriority w:val="99"/>
+    <w:unhideWhenUsed/>
+    <w:rsid w:val="00355D9B"/>
+    <w:pPr>
+      <w:tabs>
+        <w:tab w:val="center" w:pos="4513"/>
+        <w:tab w:val="right" w:pos="9026"/>
+      </w:tabs>
+      <w:spacing w:after="0" w:line="240" w:lineRule="auto"/>
+    </w:pPr>
+  </w:style>
+  <w:style w:type="character" w:customStyle="1" w:styleId="PidipaginaCarattere">
+    <w:name w:val="Piè di pagina Carattere"/>
+    <w:basedOn w:val="Carpredefinitoparagrafo"/>
+    <w:link w:val="Pidipagina"/>
+    <w:uiPriority w:val="99"/>
+    <w:rsid w:val="00355D9B"/>
+    <w:rPr>
+      <w:rFonts w:eastAsiaTheme="minorEastAsia"/>
+      <w:sz w:val="21"/>
+      <w:szCs w:val="21"/>
+    </w:rPr>
+  </w:style>
 </w:styles>
 </file>
 

</xml_diff>

<commit_message>
Commit fatto lo stesso giorno della creazione della repository che contiene il sorgente del progetto java
</commit_message>
<xml_diff>
--- a/FinalProject/Software Requirement Specification.docx
+++ b/FinalProject/Software Requirement Specification.docx
@@ -783,10 +783,10 @@
         <w:szCs w:val="40"/>
       </w:rPr>
       <w:drawing>
-        <wp:inline distT="0" distB="0" distL="0" distR="0" wp14:anchorId="657D5D15" wp14:editId="50E2BFE6">
-          <wp:extent cx="774700" cy="774700"/>
-          <wp:effectExtent l="0" t="0" r="6350" b="6350"/>
-          <wp:docPr id="16" name="Immagine 16"/>
+        <wp:inline distT="0" distB="0" distL="0" distR="0" wp14:anchorId="16C21308" wp14:editId="1DE6F975">
+          <wp:extent cx="763326" cy="763326"/>
+          <wp:effectExtent l="0" t="0" r="0" b="0"/>
+          <wp:docPr id="1" name="Immagine 1"/>
           <wp:cNvGraphicFramePr>
             <a:graphicFrameLocks xmlns:a="http://schemas.openxmlformats.org/drawingml/2006/main" noChangeAspect="1"/>
           </wp:cNvGraphicFramePr>
@@ -815,7 +815,7 @@
                 <pic:spPr bwMode="auto">
                   <a:xfrm>
                     <a:off x="0" y="0"/>
-                    <a:ext cx="782366" cy="782366"/>
+                    <a:ext cx="776055" cy="776055"/>
                   </a:xfrm>
                   <a:prstGeom prst="rect">
                     <a:avLst/>

</xml_diff>

<commit_message>
Finita l'introduzione e rivisti gli Use Case
</commit_message>
<xml_diff>
--- a/FinalProject/Software Requirement Specification.docx
+++ b/FinalProject/Software Requirement Specification.docx
@@ -59,7 +59,49 @@
         <w:t>Tale documento sarà utile per avere una visione generale del sistema e per descrivere tutti i passi progettuali effettuati per la costruzione dello stesso.</w:t>
       </w:r>
     </w:p>
-    <w:p/>
+    <w:p>
+      <w:r>
+        <w:t>NOTA: quando si trovano numeri sopra una parola (es: parola</w:t>
+      </w:r>
+      <w:r>
+        <w:rPr>
+          <w:color w:val="FF0000"/>
+          <w:sz w:val="22"/>
+          <w:szCs w:val="22"/>
+          <w:vertAlign w:val="superscript"/>
+        </w:rPr>
+        <w:t>0</w:t>
+      </w:r>
+      <w:r>
+        <w:t xml:space="preserve">) guardare il capitolo </w:t>
+      </w:r>
+      <w:hyperlink w:anchor="_Vocabolario" w:history="1">
+        <w:r>
+          <w:rPr>
+            <w:rStyle w:val="Collegamentoipertestuale"/>
+            <w:i/>
+            <w:iCs/>
+          </w:rPr>
+          <w:t>6.Vo</w:t>
+        </w:r>
+        <w:r>
+          <w:rPr>
+            <w:rStyle w:val="Collegamentoipertestuale"/>
+            <w:i/>
+            <w:iCs/>
+          </w:rPr>
+          <w:t>c</w:t>
+        </w:r>
+        <w:r>
+          <w:rPr>
+            <w:rStyle w:val="Collegamentoipertestuale"/>
+            <w:i/>
+            <w:iCs/>
+          </w:rPr>
+          <w:t>abolario</w:t>
+        </w:r>
+      </w:hyperlink>
+    </w:p>
     <w:p>
       <w:pPr>
         <w:pStyle w:val="Sottotitolo"/>
@@ -68,62 +110,300 @@
         <w:t>Panoramica del sistema</w:t>
       </w:r>
     </w:p>
-    <w:p/>
-    <w:p/>
+    <w:p>
+      <w:r>
+        <w:t>L’applicazione è un sistema di compra-vendita con un target specifico: i manga.</w:t>
+      </w:r>
+      <w:r>
+        <w:br/>
+        <w:t>Tale sistema ha un duplice obbiettivo:</w:t>
+      </w:r>
+    </w:p>
+    <w:p>
+      <w:pPr>
+        <w:pStyle w:val="Paragrafoelenco"/>
+        <w:numPr>
+          <w:ilvl w:val="0"/>
+          <w:numId w:val="16"/>
+        </w:numPr>
+      </w:pPr>
+      <w:r>
+        <w:t>Mettere a disposizione uno strumento molto utile per chi è appassionato di questo genere di opere, fornendo un luogo centralizzato per la ricerca di pezzi rari e da collezione</w:t>
+      </w:r>
+    </w:p>
+    <w:p>
+      <w:pPr>
+        <w:pStyle w:val="Paragrafoelenco"/>
+        <w:numPr>
+          <w:ilvl w:val="0"/>
+          <w:numId w:val="16"/>
+        </w:numPr>
+      </w:pPr>
+      <w:r>
+        <w:t>Limitare l’utilizzo della carta (di cui questi tempi sta avvenendo anche un rialzo dei prezzi a causa dell’aumento dei costi dovuto alla scarsità della materia prima) permettendo alle persone di poter “riciclare” un manga già prodotto piuttosto che acquistarlo nuovo</w:t>
+      </w:r>
+    </w:p>
+    <w:p>
+      <w:r>
+        <w:t>Un’applicazione con dei scopi sopra nominati non esiste sul mercato. Per l’acquisto di manga usati occorre utilizzare necessariamente applicazioni senza un target specifico</w:t>
+      </w:r>
+      <w:r>
+        <w:t xml:space="preserve"> (guardare</w:t>
+      </w:r>
+      <w:r>
+        <w:t xml:space="preserve"> paragrafo</w:t>
+      </w:r>
+      <w:r>
+        <w:t xml:space="preserve"> </w:t>
+      </w:r>
+      <w:hyperlink w:anchor="_Sistemi_correlati" w:history="1">
+        <w:r>
+          <w:rPr>
+            <w:rStyle w:val="Collegamentoipertestuale"/>
+            <w:i/>
+            <w:iCs/>
+          </w:rPr>
+          <w:t>4.Sistemi correlati</w:t>
+        </w:r>
+      </w:hyperlink>
+      <w:r>
+        <w:t>)</w:t>
+      </w:r>
+    </w:p>
+    <w:p>
+      <w:r>
+        <w:t>Nel progetto presentato viene proposto un sistema in cui il focus è sull’acquisto di un prodotto senza lasciare molto spazio alla parte di vendita (causa mancanza di tempo).</w:t>
+      </w:r>
+    </w:p>
     <w:p>
       <w:pPr>
         <w:pStyle w:val="Titolo2"/>
       </w:pPr>
+      <w:r>
+        <w:t xml:space="preserve">HW e SW </w:t>
+      </w:r>
+      <w:r>
+        <w:t>richiesti</w:t>
+      </w:r>
+    </w:p>
+    <w:p>
+      <w:pPr>
+        <w:pStyle w:val="Paragrafoelenco"/>
+        <w:numPr>
+          <w:ilvl w:val="0"/>
+          <w:numId w:val="17"/>
+        </w:numPr>
+      </w:pPr>
+      <w:r>
+        <w:t>Windows 7</w:t>
+      </w:r>
+      <w:r>
+        <w:t xml:space="preserve"> o successivi</w:t>
+      </w:r>
+      <w:r>
+        <w:t xml:space="preserve"> || Ubuntu 12.04 o superiore</w:t>
+      </w:r>
+      <w:r>
+        <w:t xml:space="preserve"> || </w:t>
+      </w:r>
+      <w:r>
+        <w:t>Mac OS X Yosemite 10.10</w:t>
+      </w:r>
+      <w:r>
+        <w:t xml:space="preserve"> o successivi</w:t>
+      </w:r>
+    </w:p>
+    <w:p>
+      <w:pPr>
+        <w:pStyle w:val="Paragrafoelenco"/>
+        <w:numPr>
+          <w:ilvl w:val="0"/>
+          <w:numId w:val="17"/>
+        </w:numPr>
+      </w:pPr>
+      <w:r>
+        <w:t>2</w:t>
+      </w:r>
+      <w:r>
+        <w:t xml:space="preserve"> GB RAM</w:t>
+      </w:r>
+    </w:p>
+    <w:p>
+      <w:pPr>
+        <w:pStyle w:val="Paragrafoelenco"/>
+        <w:numPr>
+          <w:ilvl w:val="0"/>
+          <w:numId w:val="17"/>
+        </w:numPr>
+      </w:pPr>
+      <w:r>
+        <w:t>1</w:t>
+      </w:r>
+      <w:r>
+        <w:t xml:space="preserve"> GB di spazio libero sul disco</w:t>
+      </w:r>
+    </w:p>
+    <w:p>
+      <w:pPr>
+        <w:pStyle w:val="Titolo2"/>
+      </w:pPr>
+      <w:bookmarkStart w:id="0" w:name="_Sistemi_correlati"/>
+      <w:bookmarkEnd w:id="0"/>
+      <w:r>
+        <w:t>Sistemi correlati</w:t>
+      </w:r>
+    </w:p>
+    <w:p>
+      <w:r>
+        <w:t>Tra i sistemi correlati possono essere nominati i programmi di compra-vendita più conosciuti come</w:t>
+      </w:r>
+      <w:r>
+        <w:t>:</w:t>
+      </w:r>
+    </w:p>
+    <w:p>
+      <w:pPr>
+        <w:pStyle w:val="Paragrafoelenco"/>
+        <w:numPr>
+          <w:ilvl w:val="0"/>
+          <w:numId w:val="18"/>
+        </w:numPr>
+        <w:rPr>
+          <w:i/>
+          <w:iCs/>
+        </w:rPr>
+      </w:pPr>
+      <w:r>
+        <w:rPr>
+          <w:i/>
+          <w:iCs/>
+        </w:rPr>
+        <w:t>Subito</w:t>
+      </w:r>
+    </w:p>
+    <w:p>
+      <w:pPr>
+        <w:pStyle w:val="Paragrafoelenco"/>
+        <w:numPr>
+          <w:ilvl w:val="0"/>
+          <w:numId w:val="18"/>
+        </w:numPr>
+        <w:rPr>
+          <w:i/>
+          <w:iCs/>
+        </w:rPr>
+      </w:pPr>
       <w:proofErr w:type="spellStart"/>
       <w:r>
-        <w:t>Operational</w:t>
+        <w:rPr>
+          <w:i/>
+          <w:iCs/>
+        </w:rPr>
+        <w:t>Vinted</w:t>
       </w:r>
       <w:proofErr w:type="spellEnd"/>
-      <w:r>
-        <w:t xml:space="preserve"> settings</w:t>
-      </w:r>
-    </w:p>
-    <w:p/>
-    <w:p/>
-    <w:p>
-      <w:pPr>
-        <w:pStyle w:val="Titolo2"/>
+    </w:p>
+    <w:p>
+      <w:pPr>
+        <w:pStyle w:val="Paragrafoelenco"/>
+        <w:numPr>
+          <w:ilvl w:val="0"/>
+          <w:numId w:val="18"/>
+        </w:numPr>
+        <w:rPr>
+          <w:i/>
+          <w:iCs/>
+        </w:rPr>
       </w:pPr>
       <w:proofErr w:type="spellStart"/>
       <w:r>
-        <w:t>Related</w:t>
+        <w:rPr>
+          <w:i/>
+          <w:iCs/>
+        </w:rPr>
+        <w:t>Ebay</w:t>
       </w:r>
       <w:proofErr w:type="spellEnd"/>
-      <w:r>
-        <w:t xml:space="preserve"> systems (</w:t>
+    </w:p>
+    <w:p>
+      <w:r>
+        <w:t xml:space="preserve">Questi sistemi differiscono per un particolare dal sistema proposto: il target d’acquisto. Mentre </w:t>
+      </w:r>
+      <w:r>
+        <w:rPr>
+          <w:i/>
+          <w:iCs/>
+        </w:rPr>
+        <w:t>Subito</w:t>
+      </w:r>
+      <w:r>
+        <w:t xml:space="preserve">, </w:t>
       </w:r>
       <w:proofErr w:type="spellStart"/>
       <w:r>
-        <w:t>at</w:t>
+        <w:rPr>
+          <w:i/>
+          <w:iCs/>
+        </w:rPr>
+        <w:t>Vinted</w:t>
       </w:r>
       <w:proofErr w:type="spellEnd"/>
       <w:r>
+        <w:t xml:space="preserve"> e</w:t>
+      </w:r>
+      <w:r>
+        <w:rPr>
+          <w:i/>
+          <w:iCs/>
+        </w:rPr>
         <w:t xml:space="preserve"> </w:t>
       </w:r>
       <w:proofErr w:type="spellStart"/>
       <w:r>
-        <w:t>least</w:t>
+        <w:rPr>
+          <w:i/>
+          <w:iCs/>
+        </w:rPr>
+        <w:t>Ebay</w:t>
       </w:r>
       <w:proofErr w:type="spellEnd"/>
       <w:r>
-        <w:t xml:space="preserve"> 2), </w:t>
+        <w:t xml:space="preserve"> permettono di inserire un qualsiasi tipo di prodotto usato (o non), nel sistema proposto non è consentito mettere in vendita prodotti non inerenti alla categoria dei manga.</w:t>
+      </w:r>
+    </w:p>
+    <w:p>
+      <w:r>
+        <w:t>Se invece ci si focalizza sul target dell’applicazione (</w:t>
+      </w:r>
+      <w:r>
+        <w:t>appunto i</w:t>
+      </w:r>
+      <w:r>
+        <w:t xml:space="preserve"> manga), può essere nominato anche </w:t>
       </w:r>
       <w:proofErr w:type="spellStart"/>
       <w:r>
-        <w:t>Pros</w:t>
+        <w:rPr>
+          <w:i/>
+          <w:iCs/>
+        </w:rPr>
+        <w:t>MangaYo</w:t>
       </w:r>
       <w:proofErr w:type="spellEnd"/>
       <w:r>
-        <w:t xml:space="preserve"> and Cons.</w:t>
-      </w:r>
-    </w:p>
-    <w:p/>
-    <w:p/>
+        <w:rPr>
+          <w:i/>
+          <w:iCs/>
+        </w:rPr>
+        <w:t>!</w:t>
+      </w:r>
+      <w:r>
+        <w:t>.</w:t>
+      </w:r>
+      <w:r>
+        <w:t xml:space="preserve"> Quest’ultimo però non permette ai privati di vendere prodotti, quindi in realtà le similitudini si fermano proprio al target.</w:t>
+      </w:r>
+    </w:p>
     <w:p>
       <w:pPr>
         <w:pStyle w:val="Titolo1"/>
@@ -141,9 +421,10 @@
           <w:rStyle w:val="Enfasigrassetto"/>
           <w:rFonts w:ascii="Baskerville Old Face" w:hAnsi="Baskerville Old Face"/>
         </w:rPr>
+        <w:lastRenderedPageBreak/>
         <w:t>User Stori</w:t>
       </w:r>
-      <w:bookmarkStart w:id="0" w:name="_Hlk116130616"/>
+      <w:bookmarkStart w:id="1" w:name="_Hlk116130616"/>
       <w:r>
         <w:rPr>
           <w:rStyle w:val="Enfasigrassetto"/>
@@ -151,7 +432,7 @@
         </w:rPr>
         <w:t>es</w:t>
       </w:r>
-      <w:bookmarkEnd w:id="0"/>
+      <w:bookmarkEnd w:id="1"/>
     </w:p>
     <w:p>
       <w:r>
@@ -196,7 +477,7 @@
         </w:rPr>
         <w:t xml:space="preserve"> su una lista in cui sono riportati </w:t>
       </w:r>
-      <w:bookmarkStart w:id="1" w:name="_Hlk117359510"/>
+      <w:bookmarkStart w:id="2" w:name="_Hlk117359510"/>
       <w:r>
         <w:rPr>
           <w:sz w:val="22"/>
@@ -204,38 +485,34 @@
         </w:rPr>
         <w:t xml:space="preserve">il titolo, </w:t>
       </w:r>
-      <w:bookmarkStart w:id="2" w:name="_Hlk117189224"/>
+      <w:bookmarkStart w:id="3" w:name="_Hlk117189224"/>
       <w:r>
         <w:rPr>
           <w:sz w:val="22"/>
           <w:szCs w:val="22"/>
         </w:rPr>
-        <w:t xml:space="preserve">il prezzo </w:t>
-      </w:r>
-      <w:r>
-        <w:rPr>
-          <w:color w:val="A8D08D" w:themeColor="accent6" w:themeTint="99"/>
+        <w:t xml:space="preserve">il </w:t>
+      </w:r>
+      <w:r>
+        <w:rPr>
           <w:sz w:val="22"/>
           <w:szCs w:val="22"/>
         </w:rPr>
-        <w:t>e l’immagine principale</w:t>
-      </w:r>
-      <w:r>
-        <w:rPr>
-          <w:color w:val="A8D08D" w:themeColor="accent6" w:themeTint="99"/>
+        <w:t>prezzo</w:t>
+      </w:r>
+      <w:r>
+        <w:rPr>
           <w:sz w:val="22"/>
           <w:szCs w:val="22"/>
-          <w:vertAlign w:val="superscript"/>
-        </w:rPr>
-        <w:t>2</w:t>
-      </w:r>
-      <w:r>
-        <w:rPr>
-          <w:color w:val="A8D08D" w:themeColor="accent6" w:themeTint="99"/>
+        </w:rPr>
+        <w:t>, la descrizione</w:t>
+      </w:r>
+      <w:r>
+        <w:rPr>
           <w:sz w:val="22"/>
           <w:szCs w:val="22"/>
         </w:rPr>
-        <w:t xml:space="preserve"> </w:t>
+        <w:t xml:space="preserve"> e l’immagine </w:t>
       </w:r>
       <w:r>
         <w:rPr>
@@ -244,8 +521,8 @@
         </w:rPr>
         <w:t>del prodotto</w:t>
       </w:r>
-      <w:bookmarkEnd w:id="1"/>
       <w:bookmarkEnd w:id="2"/>
+      <w:bookmarkEnd w:id="3"/>
       <w:r>
         <w:rPr>
           <w:sz w:val="22"/>
@@ -263,42 +540,9 @@
           <w:sz w:val="22"/>
           <w:szCs w:val="22"/>
         </w:rPr>
-        <w:t>affinché visualizzo sulla lista le informazioni più interessanti dei prodotti in vendita</w:t>
-      </w:r>
-    </w:p>
-    <w:p>
-      <w:pPr>
-        <w:rPr>
-          <w:rStyle w:val="Enfasigrassetto"/>
-          <w:b w:val="0"/>
-          <w:bCs w:val="0"/>
-          <w:sz w:val="22"/>
-          <w:szCs w:val="22"/>
-        </w:rPr>
-      </w:pPr>
-    </w:p>
-    <w:p>
-      <w:pPr>
-        <w:pStyle w:val="Paragrafoelenco"/>
-        <w:numPr>
-          <w:ilvl w:val="0"/>
-          <w:numId w:val="9"/>
-        </w:numPr>
-        <w:rPr>
-          <w:sz w:val="22"/>
-          <w:szCs w:val="22"/>
-        </w:rPr>
-      </w:pPr>
-      <w:r>
-        <w:rPr>
-          <w:sz w:val="22"/>
-          <w:szCs w:val="22"/>
-        </w:rPr>
-        <w:t>Come venditore, voglio mettere in vendita uno o più fiumetti di cui voglio inserire un titolo, delle immagini e il prezzo di vendita, affinché posso vendere i fumetti che non mi interessano più</w:t>
-      </w:r>
-    </w:p>
-    <w:p>
-      <w:pPr>
+        <w:t xml:space="preserve">affinché visualizzo </w:t>
+      </w:r>
+      <w:r>
         <w:rPr>
           <w:rStyle w:val="Enfasigrassetto"/>
           <w:rFonts w:eastAsiaTheme="majorEastAsia" w:cstheme="minorHAnsi"/>
@@ -308,6 +552,54 @@
           <w:sz w:val="22"/>
           <w:szCs w:val="22"/>
         </w:rPr>
+        <w:t>in</w:t>
+      </w:r>
+      <w:r>
+        <w:rPr>
+          <w:rStyle w:val="Enfasigrassetto"/>
+          <w:rFonts w:eastAsiaTheme="majorEastAsia" w:cstheme="minorHAnsi"/>
+          <w:b w:val="0"/>
+          <w:bCs w:val="0"/>
+          <w:color w:val="000000" w:themeColor="text1"/>
+          <w:sz w:val="22"/>
+          <w:szCs w:val="22"/>
+        </w:rPr>
+        <w:t xml:space="preserve"> lista le informazioni più interessanti dei </w:t>
+      </w:r>
+      <w:r>
+        <w:rPr>
+          <w:rStyle w:val="Enfasigrassetto"/>
+          <w:rFonts w:eastAsiaTheme="majorEastAsia" w:cstheme="minorHAnsi"/>
+          <w:b w:val="0"/>
+          <w:bCs w:val="0"/>
+          <w:color w:val="000000" w:themeColor="text1"/>
+          <w:sz w:val="22"/>
+          <w:szCs w:val="22"/>
+        </w:rPr>
+        <w:t>manga</w:t>
+      </w:r>
+      <w:r>
+        <w:rPr>
+          <w:rStyle w:val="Enfasigrassetto"/>
+          <w:rFonts w:eastAsiaTheme="majorEastAsia" w:cstheme="minorHAnsi"/>
+          <w:b w:val="0"/>
+          <w:bCs w:val="0"/>
+          <w:color w:val="000000" w:themeColor="text1"/>
+          <w:sz w:val="22"/>
+          <w:szCs w:val="22"/>
+        </w:rPr>
+        <w:t xml:space="preserve"> in vendita</w:t>
+      </w:r>
+    </w:p>
+    <w:p>
+      <w:pPr>
+        <w:rPr>
+          <w:rStyle w:val="Enfasigrassetto"/>
+          <w:b w:val="0"/>
+          <w:bCs w:val="0"/>
+          <w:sz w:val="22"/>
+          <w:szCs w:val="22"/>
+        </w:rPr>
       </w:pPr>
     </w:p>
     <w:p>
@@ -318,6 +610,81 @@
           <w:numId w:val="9"/>
         </w:numPr>
         <w:rPr>
+          <w:sz w:val="22"/>
+          <w:szCs w:val="22"/>
+        </w:rPr>
+      </w:pPr>
+      <w:r>
+        <w:rPr>
+          <w:sz w:val="22"/>
+          <w:szCs w:val="22"/>
+        </w:rPr>
+        <w:t xml:space="preserve">Come venditore, voglio mettere in vendita uno o più </w:t>
+      </w:r>
+      <w:r>
+        <w:rPr>
+          <w:sz w:val="22"/>
+          <w:szCs w:val="22"/>
+        </w:rPr>
+        <w:t>manga</w:t>
+      </w:r>
+      <w:r>
+        <w:rPr>
+          <w:sz w:val="22"/>
+          <w:szCs w:val="22"/>
+        </w:rPr>
+        <w:t xml:space="preserve"> di cui voglio inserire un titolo,</w:t>
+      </w:r>
+      <w:r>
+        <w:rPr>
+          <w:sz w:val="22"/>
+          <w:szCs w:val="22"/>
+        </w:rPr>
+        <w:t xml:space="preserve"> una descrizione, la categoria, un’immagine</w:t>
+      </w:r>
+      <w:r>
+        <w:rPr>
+          <w:sz w:val="22"/>
+          <w:szCs w:val="22"/>
+        </w:rPr>
+        <w:t xml:space="preserve"> e il prezzo di vendita, affinché posso vendere i </w:t>
+      </w:r>
+      <w:r>
+        <w:rPr>
+          <w:sz w:val="22"/>
+          <w:szCs w:val="22"/>
+        </w:rPr>
+        <w:t>manga</w:t>
+      </w:r>
+      <w:r>
+        <w:rPr>
+          <w:sz w:val="22"/>
+          <w:szCs w:val="22"/>
+        </w:rPr>
+        <w:t xml:space="preserve"> che non mi interessano più</w:t>
+      </w:r>
+    </w:p>
+    <w:p>
+      <w:pPr>
+        <w:rPr>
+          <w:rStyle w:val="Enfasigrassetto"/>
+          <w:rFonts w:eastAsiaTheme="majorEastAsia" w:cstheme="minorHAnsi"/>
+          <w:b w:val="0"/>
+          <w:bCs w:val="0"/>
+          <w:color w:val="000000" w:themeColor="text1"/>
+          <w:sz w:val="22"/>
+          <w:szCs w:val="22"/>
+        </w:rPr>
+      </w:pPr>
+    </w:p>
+    <w:p>
+      <w:pPr>
+        <w:pStyle w:val="Paragrafoelenco"/>
+        <w:numPr>
+          <w:ilvl w:val="0"/>
+          <w:numId w:val="9"/>
+        </w:numPr>
+        <w:rPr>
           <w:rStyle w:val="Enfasigrassetto"/>
           <w:b w:val="0"/>
           <w:bCs w:val="0"/>
@@ -339,7 +706,7 @@
           <w:szCs w:val="22"/>
           <w:vertAlign w:val="superscript"/>
         </w:rPr>
-        <w:t>3</w:t>
+        <w:t>2</w:t>
       </w:r>
       <w:r>
         <w:rPr>
@@ -428,7 +795,13 @@
         <w:spacing w:after="160" w:line="259" w:lineRule="auto"/>
       </w:pPr>
       <w:r>
-        <w:t>Il sistema deve mostrare agli acquirenti la lista degli annunci attualmente attivi fornendo un meccanismo di filtro in base al titolo e il prezzo del prodotto in vendita. Il sistema inoltre deve mostrare in tale lista il titolo, il prezzo e l’immagine principale del prodotto</w:t>
+        <w:t xml:space="preserve">Il sistema deve mostrare agli acquirenti la lista degli annunci attualmente attivi fornendo un meccanismo di filtro in base al titolo e </w:t>
+      </w:r>
+      <w:r>
+        <w:t>la categoria</w:t>
+      </w:r>
+      <w:r>
+        <w:t xml:space="preserve"> del prodotto in vendita. Il sistema inoltre deve mostrare in tale lista il titolo, il prezzo e l’immagine principale del prodotto</w:t>
       </w:r>
     </w:p>
     <w:p>
@@ -466,7 +839,7 @@
           <w:szCs w:val="22"/>
           <w:vertAlign w:val="superscript"/>
         </w:rPr>
-        <w:t>4</w:t>
+        <w:t>3</w:t>
       </w:r>
       <w:r>
         <w:rPr>
@@ -569,7 +942,8 @@
           <w:rFonts w:ascii="Baskerville Old Face" w:hAnsi="Baskerville Old Face"/>
         </w:rPr>
       </w:pPr>
-      <w:proofErr w:type="spellStart"/>
+      <w:bookmarkStart w:id="4" w:name="_Vocabolario"/>
+      <w:bookmarkEnd w:id="4"/>
       <w:r>
         <w:rPr>
           <w:rStyle w:val="Enfasigrassetto"/>
@@ -582,23 +956,8 @@
           <w:rStyle w:val="Enfasigrassetto"/>
           <w:rFonts w:ascii="Baskerville Old Face" w:hAnsi="Baskerville Old Face"/>
         </w:rPr>
-        <w:t>u</w:t>
-      </w:r>
-      <w:r>
-        <w:rPr>
-          <w:rStyle w:val="Enfasigrassetto"/>
-          <w:rFonts w:ascii="Baskerville Old Face" w:hAnsi="Baskerville Old Face"/>
-        </w:rPr>
-        <w:t>lar</w:t>
-      </w:r>
-      <w:r>
-        <w:rPr>
-          <w:rStyle w:val="Enfasigrassetto"/>
-          <w:rFonts w:ascii="Baskerville Old Face" w:hAnsi="Baskerville Old Face"/>
-        </w:rPr>
-        <w:t>y</w:t>
-      </w:r>
-      <w:proofErr w:type="spellEnd"/>
+        <w:t>olario</w:t>
+      </w:r>
     </w:p>
     <w:p>
       <w:pPr>
@@ -618,26 +977,6 @@
       </w:r>
       <w:r>
         <w:t>: prodotto messo in vendita da un venditore e che un acquirente può comprare</w:t>
-      </w:r>
-    </w:p>
-    <w:p>
-      <w:pPr>
-        <w:pStyle w:val="Paragrafoelenco"/>
-        <w:numPr>
-          <w:ilvl w:val="0"/>
-          <w:numId w:val="14"/>
-        </w:numPr>
-        <w:spacing w:after="160" w:line="259" w:lineRule="auto"/>
-      </w:pPr>
-      <w:r>
-        <w:rPr>
-          <w:b/>
-          <w:bCs/>
-        </w:rPr>
-        <w:t>Immagine principale di un prodotto</w:t>
-      </w:r>
-      <w:r>
-        <w:t>: se un annuncio contiene più immagini del prodotto, l’immagine principale sarà la prima che il venditore ha caricato</w:t>
       </w:r>
     </w:p>
     <w:p>
@@ -857,6 +1196,205 @@
 <file path=word/numbering.xml><?xml version="1.0" encoding="utf-8"?>
 <w:numbering xmlns:wpc="http://schemas.microsoft.com/office/word/2010/wordprocessingCanvas" xmlns:cx="http://schemas.microsoft.com/office/drawing/2014/chartex" xmlns:cx1="http://schemas.microsoft.com/office/drawing/2015/9/8/chartex" xmlns:cx2="http://schemas.microsoft.com/office/drawing/2015/10/21/chartex" xmlns:cx3="http://schemas.microsoft.com/office/drawing/2016/5/9/chartex" xmlns:cx4="http://schemas.microsoft.com/office/drawing/2016/5/10/chartex" xmlns:cx5="http://schemas.microsoft.com/office/drawing/2016/5/11/chartex" xmlns:cx6="http://schemas.microsoft.com/office/drawing/2016/5/12/chartex" xmlns:cx7="http://schemas.microsoft.com/office/drawing/2016/5/13/chartex" xmlns:cx8="http://schemas.microsoft.com/office/drawing/2016/5/14/chartex" xmlns:mc="http://schemas.openxmlformats.org/markup-compatibility/2006" xmlns:aink="http://schemas.microsoft.com/office/drawing/2016/ink" xmlns:am3d="http://schemas.microsoft.com/office/drawing/2017/model3d" xmlns:o="urn:schemas-microsoft-com:office:office" xmlns:oel="http://schemas.microsoft.com/office/2019/extlst" xmlns:r="http://schemas.openxmlformats.org/officeDocument/2006/relationships" xmlns:m="http://schemas.openxmlformats.org/officeDocument/2006/math" xmlns:v="urn:schemas-microsoft-com:vml" xmlns:wp14="http://schemas.microsoft.com/office/word/2010/wordprocessingDrawing" xmlns:wp="http://schemas.openxmlformats.org/drawingml/2006/wordprocessingDrawing" xmlns:w10="urn:schemas-microsoft-com:office:word" xmlns:w="http://schemas.openxmlformats.org/wordprocessingml/2006/main" xmlns:w14="http://schemas.microsoft.com/office/word/2010/wordml" xmlns:w15="http://schemas.microsoft.com/office/word/2012/wordml" xmlns:w16cex="http://schemas.microsoft.com/office/word/2018/wordml/cex" xmlns:w16cid="http://schemas.microsoft.com/office/word/2016/wordml/cid" xmlns:w16="http://schemas.microsoft.com/office/word/2018/wordml" xmlns:w16sdtdh="http://schemas.microsoft.com/office/word/2020/wordml/sdtdatahash" xmlns:w16se="http://schemas.microsoft.com/office/word/2015/wordml/symex" xmlns:wpg="http://schemas.microsoft.com/office/word/2010/wordprocessingGroup" xmlns:wpi="http://schemas.microsoft.com/office/word/2010/wordprocessingInk" xmlns:wne="http://schemas.microsoft.com/office/word/2006/wordml" xmlns:wps="http://schemas.microsoft.com/office/word/2010/wordprocessingShape" mc:Ignorable="w14 w15 w16se w16cid w16 w16cex w16sdtdh wp14">
   <w:abstractNum w:abstractNumId="0" w15:restartNumberingAfterBreak="0">
+    <w:nsid w:val="0D727380"/>
+    <w:multiLevelType w:val="hybridMultilevel"/>
+    <w:tmpl w:val="759C51AE"/>
+    <w:lvl w:ilvl="0" w:tplc="04100001">
+      <w:start w:val="1"/>
+      <w:numFmt w:val="bullet"/>
+      <w:lvlText w:val=""/>
+      <w:lvlJc w:val="left"/>
+      <w:pPr>
+        <w:ind w:left="720" w:hanging="360"/>
+      </w:pPr>
+      <w:rPr>
+        <w:rFonts w:ascii="Symbol" w:hAnsi="Symbol" w:hint="default"/>
+      </w:rPr>
+    </w:lvl>
+    <w:lvl w:ilvl="1" w:tplc="04100003" w:tentative="1">
+      <w:start w:val="1"/>
+      <w:numFmt w:val="bullet"/>
+      <w:lvlText w:val="o"/>
+      <w:lvlJc w:val="left"/>
+      <w:pPr>
+        <w:ind w:left="1440" w:hanging="360"/>
+      </w:pPr>
+      <w:rPr>
+        <w:rFonts w:ascii="Courier New" w:hAnsi="Courier New" w:cs="Courier New" w:hint="default"/>
+      </w:rPr>
+    </w:lvl>
+    <w:lvl w:ilvl="2" w:tplc="04100005" w:tentative="1">
+      <w:start w:val="1"/>
+      <w:numFmt w:val="bullet"/>
+      <w:lvlText w:val=""/>
+      <w:lvlJc w:val="left"/>
+      <w:pPr>
+        <w:ind w:left="2160" w:hanging="360"/>
+      </w:pPr>
+      <w:rPr>
+        <w:rFonts w:ascii="Wingdings" w:hAnsi="Wingdings" w:hint="default"/>
+      </w:rPr>
+    </w:lvl>
+    <w:lvl w:ilvl="3" w:tplc="04100001" w:tentative="1">
+      <w:start w:val="1"/>
+      <w:numFmt w:val="bullet"/>
+      <w:lvlText w:val=""/>
+      <w:lvlJc w:val="left"/>
+      <w:pPr>
+        <w:ind w:left="2880" w:hanging="360"/>
+      </w:pPr>
+      <w:rPr>
+        <w:rFonts w:ascii="Symbol" w:hAnsi="Symbol" w:hint="default"/>
+      </w:rPr>
+    </w:lvl>
+    <w:lvl w:ilvl="4" w:tplc="04100003" w:tentative="1">
+      <w:start w:val="1"/>
+      <w:numFmt w:val="bullet"/>
+      <w:lvlText w:val="o"/>
+      <w:lvlJc w:val="left"/>
+      <w:pPr>
+        <w:ind w:left="3600" w:hanging="360"/>
+      </w:pPr>
+      <w:rPr>
+        <w:rFonts w:ascii="Courier New" w:hAnsi="Courier New" w:cs="Courier New" w:hint="default"/>
+      </w:rPr>
+    </w:lvl>
+    <w:lvl w:ilvl="5" w:tplc="04100005" w:tentative="1">
+      <w:start w:val="1"/>
+      <w:numFmt w:val="bullet"/>
+      <w:lvlText w:val=""/>
+      <w:lvlJc w:val="left"/>
+      <w:pPr>
+        <w:ind w:left="4320" w:hanging="360"/>
+      </w:pPr>
+      <w:rPr>
+        <w:rFonts w:ascii="Wingdings" w:hAnsi="Wingdings" w:hint="default"/>
+      </w:rPr>
+    </w:lvl>
+    <w:lvl w:ilvl="6" w:tplc="04100001" w:tentative="1">
+      <w:start w:val="1"/>
+      <w:numFmt w:val="bullet"/>
+      <w:lvlText w:val=""/>
+      <w:lvlJc w:val="left"/>
+      <w:pPr>
+        <w:ind w:left="5040" w:hanging="360"/>
+      </w:pPr>
+      <w:rPr>
+        <w:rFonts w:ascii="Symbol" w:hAnsi="Symbol" w:hint="default"/>
+      </w:rPr>
+    </w:lvl>
+    <w:lvl w:ilvl="7" w:tplc="04100003" w:tentative="1">
+      <w:start w:val="1"/>
+      <w:numFmt w:val="bullet"/>
+      <w:lvlText w:val="o"/>
+      <w:lvlJc w:val="left"/>
+      <w:pPr>
+        <w:ind w:left="5760" w:hanging="360"/>
+      </w:pPr>
+      <w:rPr>
+        <w:rFonts w:ascii="Courier New" w:hAnsi="Courier New" w:cs="Courier New" w:hint="default"/>
+      </w:rPr>
+    </w:lvl>
+    <w:lvl w:ilvl="8" w:tplc="04100005" w:tentative="1">
+      <w:start w:val="1"/>
+      <w:numFmt w:val="bullet"/>
+      <w:lvlText w:val=""/>
+      <w:lvlJc w:val="left"/>
+      <w:pPr>
+        <w:ind w:left="6480" w:hanging="360"/>
+      </w:pPr>
+      <w:rPr>
+        <w:rFonts w:ascii="Wingdings" w:hAnsi="Wingdings" w:hint="default"/>
+      </w:rPr>
+    </w:lvl>
+  </w:abstractNum>
+  <w:abstractNum w:abstractNumId="1" w15:restartNumberingAfterBreak="0">
+    <w:nsid w:val="0EF4580B"/>
+    <w:multiLevelType w:val="hybridMultilevel"/>
+    <w:tmpl w:val="D63A28BE"/>
+    <w:lvl w:ilvl="0" w:tplc="0410000F">
+      <w:start w:val="1"/>
+      <w:numFmt w:val="decimal"/>
+      <w:lvlText w:val="%1."/>
+      <w:lvlJc w:val="left"/>
+      <w:pPr>
+        <w:ind w:left="767" w:hanging="360"/>
+      </w:pPr>
+    </w:lvl>
+    <w:lvl w:ilvl="1" w:tplc="04100019" w:tentative="1">
+      <w:start w:val="1"/>
+      <w:numFmt w:val="lowerLetter"/>
+      <w:lvlText w:val="%2."/>
+      <w:lvlJc w:val="left"/>
+      <w:pPr>
+        <w:ind w:left="1487" w:hanging="360"/>
+      </w:pPr>
+    </w:lvl>
+    <w:lvl w:ilvl="2" w:tplc="0410001B" w:tentative="1">
+      <w:start w:val="1"/>
+      <w:numFmt w:val="lowerRoman"/>
+      <w:lvlText w:val="%3."/>
+      <w:lvlJc w:val="right"/>
+      <w:pPr>
+        <w:ind w:left="2207" w:hanging="180"/>
+      </w:pPr>
+    </w:lvl>
+    <w:lvl w:ilvl="3" w:tplc="0410000F" w:tentative="1">
+      <w:start w:val="1"/>
+      <w:numFmt w:val="decimal"/>
+      <w:lvlText w:val="%4."/>
+      <w:lvlJc w:val="left"/>
+      <w:pPr>
+        <w:ind w:left="2927" w:hanging="360"/>
+      </w:pPr>
+    </w:lvl>
+    <w:lvl w:ilvl="4" w:tplc="04100019" w:tentative="1">
+      <w:start w:val="1"/>
+      <w:numFmt w:val="lowerLetter"/>
+      <w:lvlText w:val="%5."/>
+      <w:lvlJc w:val="left"/>
+      <w:pPr>
+        <w:ind w:left="3647" w:hanging="360"/>
+      </w:pPr>
+    </w:lvl>
+    <w:lvl w:ilvl="5" w:tplc="0410001B" w:tentative="1">
+      <w:start w:val="1"/>
+      <w:numFmt w:val="lowerRoman"/>
+      <w:lvlText w:val="%6."/>
+      <w:lvlJc w:val="right"/>
+      <w:pPr>
+        <w:ind w:left="4367" w:hanging="180"/>
+      </w:pPr>
+    </w:lvl>
+    <w:lvl w:ilvl="6" w:tplc="0410000F" w:tentative="1">
+      <w:start w:val="1"/>
+      <w:numFmt w:val="decimal"/>
+      <w:lvlText w:val="%7."/>
+      <w:lvlJc w:val="left"/>
+      <w:pPr>
+        <w:ind w:left="5087" w:hanging="360"/>
+      </w:pPr>
+    </w:lvl>
+    <w:lvl w:ilvl="7" w:tplc="04100019" w:tentative="1">
+      <w:start w:val="1"/>
+      <w:numFmt w:val="lowerLetter"/>
+      <w:lvlText w:val="%8."/>
+      <w:lvlJc w:val="left"/>
+      <w:pPr>
+        <w:ind w:left="5807" w:hanging="360"/>
+      </w:pPr>
+    </w:lvl>
+    <w:lvl w:ilvl="8" w:tplc="0410001B" w:tentative="1">
+      <w:start w:val="1"/>
+      <w:numFmt w:val="lowerRoman"/>
+      <w:lvlText w:val="%9."/>
+      <w:lvlJc w:val="right"/>
+      <w:pPr>
+        <w:ind w:left="6527" w:hanging="180"/>
+      </w:pPr>
+    </w:lvl>
+  </w:abstractNum>
+  <w:abstractNum w:abstractNumId="2" w15:restartNumberingAfterBreak="0">
     <w:nsid w:val="132778A7"/>
     <w:multiLevelType w:val="multilevel"/>
     <w:tmpl w:val="37B20E74"/>
@@ -969,7 +1507,7 @@
       </w:rPr>
     </w:lvl>
   </w:abstractNum>
-  <w:abstractNum w:abstractNumId="1" w15:restartNumberingAfterBreak="0">
+  <w:abstractNum w:abstractNumId="3" w15:restartNumberingAfterBreak="0">
     <w:nsid w:val="1FB473BC"/>
     <w:multiLevelType w:val="multilevel"/>
     <w:tmpl w:val="0410001F"/>
@@ -1055,7 +1593,7 @@
       </w:pPr>
     </w:lvl>
   </w:abstractNum>
-  <w:abstractNum w:abstractNumId="2" w15:restartNumberingAfterBreak="0">
+  <w:abstractNum w:abstractNumId="4" w15:restartNumberingAfterBreak="0">
     <w:nsid w:val="25461AFD"/>
     <w:multiLevelType w:val="multilevel"/>
     <w:tmpl w:val="E6DAD714"/>
@@ -1168,7 +1706,7 @@
       </w:rPr>
     </w:lvl>
   </w:abstractNum>
-  <w:abstractNum w:abstractNumId="3" w15:restartNumberingAfterBreak="0">
+  <w:abstractNum w:abstractNumId="5" w15:restartNumberingAfterBreak="0">
     <w:nsid w:val="27F10CB9"/>
     <w:multiLevelType w:val="multilevel"/>
     <w:tmpl w:val="0410001F"/>
@@ -1254,7 +1792,7 @@
       </w:pPr>
     </w:lvl>
   </w:abstractNum>
-  <w:abstractNum w:abstractNumId="4" w15:restartNumberingAfterBreak="0">
+  <w:abstractNum w:abstractNumId="6" w15:restartNumberingAfterBreak="0">
     <w:nsid w:val="2E5475AD"/>
     <w:multiLevelType w:val="hybridMultilevel"/>
     <w:tmpl w:val="D8B2DBFC"/>
@@ -1340,7 +1878,7 @@
       </w:pPr>
     </w:lvl>
   </w:abstractNum>
-  <w:abstractNum w:abstractNumId="5" w15:restartNumberingAfterBreak="0">
+  <w:abstractNum w:abstractNumId="7" w15:restartNumberingAfterBreak="0">
     <w:nsid w:val="37AB6534"/>
     <w:multiLevelType w:val="hybridMultilevel"/>
     <w:tmpl w:val="DE7A89BE"/>
@@ -1426,7 +1964,120 @@
       </w:pPr>
     </w:lvl>
   </w:abstractNum>
-  <w:abstractNum w:abstractNumId="6" w15:restartNumberingAfterBreak="0">
+  <w:abstractNum w:abstractNumId="8" w15:restartNumberingAfterBreak="0">
+    <w:nsid w:val="385C677D"/>
+    <w:multiLevelType w:val="hybridMultilevel"/>
+    <w:tmpl w:val="F5F685E8"/>
+    <w:lvl w:ilvl="0" w:tplc="04100001">
+      <w:start w:val="1"/>
+      <w:numFmt w:val="bullet"/>
+      <w:lvlText w:val=""/>
+      <w:lvlJc w:val="left"/>
+      <w:pPr>
+        <w:ind w:left="720" w:hanging="360"/>
+      </w:pPr>
+      <w:rPr>
+        <w:rFonts w:ascii="Symbol" w:hAnsi="Symbol" w:hint="default"/>
+      </w:rPr>
+    </w:lvl>
+    <w:lvl w:ilvl="1" w:tplc="04100003" w:tentative="1">
+      <w:start w:val="1"/>
+      <w:numFmt w:val="bullet"/>
+      <w:lvlText w:val="o"/>
+      <w:lvlJc w:val="left"/>
+      <w:pPr>
+        <w:ind w:left="1440" w:hanging="360"/>
+      </w:pPr>
+      <w:rPr>
+        <w:rFonts w:ascii="Courier New" w:hAnsi="Courier New" w:cs="Courier New" w:hint="default"/>
+      </w:rPr>
+    </w:lvl>
+    <w:lvl w:ilvl="2" w:tplc="04100005" w:tentative="1">
+      <w:start w:val="1"/>
+      <w:numFmt w:val="bullet"/>
+      <w:lvlText w:val=""/>
+      <w:lvlJc w:val="left"/>
+      <w:pPr>
+        <w:ind w:left="2160" w:hanging="360"/>
+      </w:pPr>
+      <w:rPr>
+        <w:rFonts w:ascii="Wingdings" w:hAnsi="Wingdings" w:hint="default"/>
+      </w:rPr>
+    </w:lvl>
+    <w:lvl w:ilvl="3" w:tplc="04100001" w:tentative="1">
+      <w:start w:val="1"/>
+      <w:numFmt w:val="bullet"/>
+      <w:lvlText w:val=""/>
+      <w:lvlJc w:val="left"/>
+      <w:pPr>
+        <w:ind w:left="2880" w:hanging="360"/>
+      </w:pPr>
+      <w:rPr>
+        <w:rFonts w:ascii="Symbol" w:hAnsi="Symbol" w:hint="default"/>
+      </w:rPr>
+    </w:lvl>
+    <w:lvl w:ilvl="4" w:tplc="04100003" w:tentative="1">
+      <w:start w:val="1"/>
+      <w:numFmt w:val="bullet"/>
+      <w:lvlText w:val="o"/>
+      <w:lvlJc w:val="left"/>
+      <w:pPr>
+        <w:ind w:left="3600" w:hanging="360"/>
+      </w:pPr>
+      <w:rPr>
+        <w:rFonts w:ascii="Courier New" w:hAnsi="Courier New" w:cs="Courier New" w:hint="default"/>
+      </w:rPr>
+    </w:lvl>
+    <w:lvl w:ilvl="5" w:tplc="04100005" w:tentative="1">
+      <w:start w:val="1"/>
+      <w:numFmt w:val="bullet"/>
+      <w:lvlText w:val=""/>
+      <w:lvlJc w:val="left"/>
+      <w:pPr>
+        <w:ind w:left="4320" w:hanging="360"/>
+      </w:pPr>
+      <w:rPr>
+        <w:rFonts w:ascii="Wingdings" w:hAnsi="Wingdings" w:hint="default"/>
+      </w:rPr>
+    </w:lvl>
+    <w:lvl w:ilvl="6" w:tplc="04100001" w:tentative="1">
+      <w:start w:val="1"/>
+      <w:numFmt w:val="bullet"/>
+      <w:lvlText w:val=""/>
+      <w:lvlJc w:val="left"/>
+      <w:pPr>
+        <w:ind w:left="5040" w:hanging="360"/>
+      </w:pPr>
+      <w:rPr>
+        <w:rFonts w:ascii="Symbol" w:hAnsi="Symbol" w:hint="default"/>
+      </w:rPr>
+    </w:lvl>
+    <w:lvl w:ilvl="7" w:tplc="04100003" w:tentative="1">
+      <w:start w:val="1"/>
+      <w:numFmt w:val="bullet"/>
+      <w:lvlText w:val="o"/>
+      <w:lvlJc w:val="left"/>
+      <w:pPr>
+        <w:ind w:left="5760" w:hanging="360"/>
+      </w:pPr>
+      <w:rPr>
+        <w:rFonts w:ascii="Courier New" w:hAnsi="Courier New" w:cs="Courier New" w:hint="default"/>
+      </w:rPr>
+    </w:lvl>
+    <w:lvl w:ilvl="8" w:tplc="04100005" w:tentative="1">
+      <w:start w:val="1"/>
+      <w:numFmt w:val="bullet"/>
+      <w:lvlText w:val=""/>
+      <w:lvlJc w:val="left"/>
+      <w:pPr>
+        <w:ind w:left="6480" w:hanging="360"/>
+      </w:pPr>
+      <w:rPr>
+        <w:rFonts w:ascii="Wingdings" w:hAnsi="Wingdings" w:hint="default"/>
+      </w:rPr>
+    </w:lvl>
+  </w:abstractNum>
+  <w:abstractNum w:abstractNumId="9" w15:restartNumberingAfterBreak="0">
     <w:nsid w:val="41633878"/>
     <w:multiLevelType w:val="hybridMultilevel"/>
     <w:tmpl w:val="1318DEE2"/>
@@ -1512,7 +2163,7 @@
       </w:pPr>
     </w:lvl>
   </w:abstractNum>
-  <w:abstractNum w:abstractNumId="7" w15:restartNumberingAfterBreak="0">
+  <w:abstractNum w:abstractNumId="10" w15:restartNumberingAfterBreak="0">
     <w:nsid w:val="458C4FD9"/>
     <w:multiLevelType w:val="multilevel"/>
     <w:tmpl w:val="37B20E74"/>
@@ -1625,7 +2276,7 @@
       </w:rPr>
     </w:lvl>
   </w:abstractNum>
-  <w:abstractNum w:abstractNumId="8" w15:restartNumberingAfterBreak="0">
+  <w:abstractNum w:abstractNumId="11" w15:restartNumberingAfterBreak="0">
     <w:nsid w:val="50103145"/>
     <w:multiLevelType w:val="hybridMultilevel"/>
     <w:tmpl w:val="1974E112"/>
@@ -1711,7 +2362,7 @@
       </w:pPr>
     </w:lvl>
   </w:abstractNum>
-  <w:abstractNum w:abstractNumId="9" w15:restartNumberingAfterBreak="0">
+  <w:abstractNum w:abstractNumId="12" w15:restartNumberingAfterBreak="0">
     <w:nsid w:val="52E43FC8"/>
     <w:multiLevelType w:val="multilevel"/>
     <w:tmpl w:val="37B20E74"/>
@@ -1824,7 +2475,7 @@
       </w:rPr>
     </w:lvl>
   </w:abstractNum>
-  <w:abstractNum w:abstractNumId="10" w15:restartNumberingAfterBreak="0">
+  <w:abstractNum w:abstractNumId="13" w15:restartNumberingAfterBreak="0">
     <w:nsid w:val="592C25B9"/>
     <w:multiLevelType w:val="multilevel"/>
     <w:tmpl w:val="37B20E74"/>
@@ -1937,7 +2588,7 @@
       </w:rPr>
     </w:lvl>
   </w:abstractNum>
-  <w:abstractNum w:abstractNumId="11" w15:restartNumberingAfterBreak="0">
+  <w:abstractNum w:abstractNumId="14" w15:restartNumberingAfterBreak="0">
     <w:nsid w:val="5CB13C47"/>
     <w:multiLevelType w:val="multilevel"/>
     <w:tmpl w:val="37B20E74"/>
@@ -2050,7 +2701,7 @@
       </w:rPr>
     </w:lvl>
   </w:abstractNum>
-  <w:abstractNum w:abstractNumId="12" w15:restartNumberingAfterBreak="0">
+  <w:abstractNum w:abstractNumId="15" w15:restartNumberingAfterBreak="0">
     <w:nsid w:val="6DA64768"/>
     <w:multiLevelType w:val="multilevel"/>
     <w:tmpl w:val="0410001F"/>
@@ -2136,7 +2787,7 @@
       </w:pPr>
     </w:lvl>
   </w:abstractNum>
-  <w:abstractNum w:abstractNumId="13" w15:restartNumberingAfterBreak="0">
+  <w:abstractNum w:abstractNumId="16" w15:restartNumberingAfterBreak="0">
     <w:nsid w:val="76586A19"/>
     <w:multiLevelType w:val="hybridMultilevel"/>
     <w:tmpl w:val="23444DB0"/>
@@ -2223,7 +2874,7 @@
       </w:pPr>
     </w:lvl>
   </w:abstractNum>
-  <w:abstractNum w:abstractNumId="14" w15:restartNumberingAfterBreak="0">
+  <w:abstractNum w:abstractNumId="17" w15:restartNumberingAfterBreak="0">
     <w:nsid w:val="7E5E2111"/>
     <w:multiLevelType w:val="multilevel"/>
     <w:tmpl w:val="37B20E74"/>
@@ -2337,49 +2988,58 @@
     </w:lvl>
   </w:abstractNum>
   <w:num w:numId="1" w16cid:durableId="1352025100">
+    <w:abstractNumId w:val="9"/>
+  </w:num>
+  <w:num w:numId="2" w16cid:durableId="1424451876">
+    <w:abstractNumId w:val="12"/>
+  </w:num>
+  <w:num w:numId="3" w16cid:durableId="555625283">
+    <w:abstractNumId w:val="15"/>
+  </w:num>
+  <w:num w:numId="4" w16cid:durableId="1922177850">
+    <w:abstractNumId w:val="5"/>
+  </w:num>
+  <w:num w:numId="5" w16cid:durableId="368727296">
+    <w:abstractNumId w:val="3"/>
+  </w:num>
+  <w:num w:numId="6" w16cid:durableId="1250925">
+    <w:abstractNumId w:val="10"/>
+  </w:num>
+  <w:num w:numId="7" w16cid:durableId="1315837101">
+    <w:abstractNumId w:val="16"/>
+  </w:num>
+  <w:num w:numId="8" w16cid:durableId="1651787072">
     <w:abstractNumId w:val="6"/>
   </w:num>
-  <w:num w:numId="2" w16cid:durableId="1424451876">
-    <w:abstractNumId w:val="9"/>
+  <w:num w:numId="9" w16cid:durableId="1370911625">
+    <w:abstractNumId w:val="17"/>
   </w:num>
-  <w:num w:numId="3" w16cid:durableId="555625283">
-    <w:abstractNumId w:val="12"/>
+  <w:num w:numId="10" w16cid:durableId="1642736195">
+    <w:abstractNumId w:val="2"/>
   </w:num>
-  <w:num w:numId="4" w16cid:durableId="1922177850">
-    <w:abstractNumId w:val="3"/>
+  <w:num w:numId="11" w16cid:durableId="183327471">
+    <w:abstractNumId w:val="11"/>
   </w:num>
-  <w:num w:numId="5" w16cid:durableId="368727296">
+  <w:num w:numId="12" w16cid:durableId="1943297742">
+    <w:abstractNumId w:val="13"/>
+  </w:num>
+  <w:num w:numId="13" w16cid:durableId="1935673171">
+    <w:abstractNumId w:val="7"/>
+  </w:num>
+  <w:num w:numId="14" w16cid:durableId="566114903">
+    <w:abstractNumId w:val="14"/>
+  </w:num>
+  <w:num w:numId="15" w16cid:durableId="1446774564">
+    <w:abstractNumId w:val="4"/>
+  </w:num>
+  <w:num w:numId="16" w16cid:durableId="1677266084">
     <w:abstractNumId w:val="1"/>
   </w:num>
-  <w:num w:numId="6" w16cid:durableId="1250925">
-    <w:abstractNumId w:val="7"/>
-  </w:num>
-  <w:num w:numId="7" w16cid:durableId="1315837101">
-    <w:abstractNumId w:val="13"/>
-  </w:num>
-  <w:num w:numId="8" w16cid:durableId="1651787072">
-    <w:abstractNumId w:val="4"/>
-  </w:num>
-  <w:num w:numId="9" w16cid:durableId="1370911625">
-    <w:abstractNumId w:val="14"/>
-  </w:num>
-  <w:num w:numId="10" w16cid:durableId="1642736195">
-    <w:abstractNumId w:val="0"/>
-  </w:num>
-  <w:num w:numId="11" w16cid:durableId="183327471">
+  <w:num w:numId="17" w16cid:durableId="582184121">
     <w:abstractNumId w:val="8"/>
   </w:num>
-  <w:num w:numId="12" w16cid:durableId="1943297742">
-    <w:abstractNumId w:val="10"/>
-  </w:num>
-  <w:num w:numId="13" w16cid:durableId="1935673171">
-    <w:abstractNumId w:val="5"/>
-  </w:num>
-  <w:num w:numId="14" w16cid:durableId="566114903">
-    <w:abstractNumId w:val="11"/>
-  </w:num>
-  <w:num w:numId="15" w16cid:durableId="1446774564">
-    <w:abstractNumId w:val="2"/>
+  <w:num w:numId="18" w16cid:durableId="49882998">
+    <w:abstractNumId w:val="0"/>
   </w:num>
 </w:numbering>
 </file>
@@ -3060,6 +3720,41 @@
       <w:szCs w:val="21"/>
     </w:rPr>
   </w:style>
+  <w:style w:type="character" w:styleId="Collegamentoipertestuale">
+    <w:name w:val="Hyperlink"/>
+    <w:basedOn w:val="Carpredefinitoparagrafo"/>
+    <w:uiPriority w:val="99"/>
+    <w:unhideWhenUsed/>
+    <w:rsid w:val="00480962"/>
+    <w:rPr>
+      <w:color w:val="0563C1" w:themeColor="hyperlink"/>
+      <w:u w:val="single"/>
+    </w:rPr>
+  </w:style>
+  <w:style w:type="character" w:styleId="Menzionenonrisolta">
+    <w:name w:val="Unresolved Mention"/>
+    <w:basedOn w:val="Carpredefinitoparagrafo"/>
+    <w:uiPriority w:val="99"/>
+    <w:semiHidden/>
+    <w:unhideWhenUsed/>
+    <w:rsid w:val="00480962"/>
+    <w:rPr>
+      <w:color w:val="605E5C"/>
+      <w:shd w:val="clear" w:color="auto" w:fill="E1DFDD"/>
+    </w:rPr>
+  </w:style>
+  <w:style w:type="character" w:styleId="Collegamentovisitato">
+    <w:name w:val="FollowedHyperlink"/>
+    <w:basedOn w:val="Carpredefinitoparagrafo"/>
+    <w:uiPriority w:val="99"/>
+    <w:semiHidden/>
+    <w:unhideWhenUsed/>
+    <w:rsid w:val="00480962"/>
+    <w:rPr>
+      <w:color w:val="954F72" w:themeColor="followedHyperlink"/>
+      <w:u w:val="single"/>
+    </w:rPr>
+  </w:style>
 </w:styles>
 </file>
 

</xml_diff>

<commit_message>
completato file word dei requisiti
</commit_message>
<xml_diff>
--- a/FinalProject/Software Requirement Specification.docx
+++ b/FinalProject/Software Requirement Specification.docx
@@ -56,7 +56,13 @@
     </w:p>
     <w:p>
       <w:r>
-        <w:t>Tale documento sarà utile per avere una visione generale del sistema e per descrivere tutti i passi progettuali effettuati per la costruzione dello stesso.</w:t>
+        <w:t xml:space="preserve">Tale documento sarà utile per avere una visione generale del sistema e per descrivere </w:t>
+      </w:r>
+      <w:r>
+        <w:t>i requisiti dello stesso</w:t>
+      </w:r>
+      <w:r>
+        <w:t>.</w:t>
       </w:r>
     </w:p>
     <w:p>
@@ -82,23 +88,7 @@
             <w:i/>
             <w:iCs/>
           </w:rPr>
-          <w:t>6.Vo</w:t>
-        </w:r>
-        <w:r>
-          <w:rPr>
-            <w:rStyle w:val="Collegamentoipertestuale"/>
-            <w:i/>
-            <w:iCs/>
-          </w:rPr>
-          <w:t>c</w:t>
-        </w:r>
-        <w:r>
-          <w:rPr>
-            <w:rStyle w:val="Collegamentoipertestuale"/>
-            <w:i/>
-            <w:iCs/>
-          </w:rPr>
-          <w:t>abolario</w:t>
+          <w:t>6.Vocabolario</w:t>
         </w:r>
       </w:hyperlink>
     </w:p>
@@ -140,7 +130,13 @@
         </w:numPr>
       </w:pPr>
       <w:r>
-        <w:t>Limitare l’utilizzo della carta (di cui questi tempi sta avvenendo anche un rialzo dei prezzi a causa dell’aumento dei costi dovuto alla scarsità della materia prima) permettendo alle persone di poter “riciclare” un manga già prodotto piuttosto che acquistarlo nuovo</w:t>
+        <w:t>Limitare l’utilizzo della carta (di cui questi tempi sta avvenendo anche un rialzo dei prezzi a causa dell’aumento dei costi dovuto alla scarsità della materia prima) permettendo alle persone di poter “riciclare” un manga già prodotto piuttosto che acquistar</w:t>
+      </w:r>
+      <w:r>
+        <w:t>ne uno</w:t>
+      </w:r>
+      <w:r>
+        <w:t xml:space="preserve"> nuovo</w:t>
       </w:r>
     </w:p>
     <w:p>
@@ -293,7 +289,6 @@
           <w:iCs/>
         </w:rPr>
       </w:pPr>
-      <w:proofErr w:type="spellStart"/>
       <w:r>
         <w:rPr>
           <w:i/>
@@ -301,7 +296,6 @@
         </w:rPr>
         <w:t>Vinted</w:t>
       </w:r>
-      <w:proofErr w:type="spellEnd"/>
     </w:p>
     <w:p>
       <w:pPr>
@@ -315,7 +309,6 @@
           <w:iCs/>
         </w:rPr>
       </w:pPr>
-      <w:proofErr w:type="spellStart"/>
       <w:r>
         <w:rPr>
           <w:i/>
@@ -323,7 +316,6 @@
         </w:rPr>
         <w:t>Ebay</w:t>
       </w:r>
-      <w:proofErr w:type="spellEnd"/>
     </w:p>
     <w:p>
       <w:r>
@@ -339,7 +331,6 @@
       <w:r>
         <w:t xml:space="preserve">, </w:t>
       </w:r>
-      <w:proofErr w:type="spellStart"/>
       <w:r>
         <w:rPr>
           <w:i/>
@@ -347,7 +338,6 @@
         </w:rPr>
         <w:t>Vinted</w:t>
       </w:r>
-      <w:proofErr w:type="spellEnd"/>
       <w:r>
         <w:t xml:space="preserve"> e</w:t>
       </w:r>
@@ -356,46 +346,28 @@
           <w:i/>
           <w:iCs/>
         </w:rPr>
-        <w:t xml:space="preserve"> </w:t>
-      </w:r>
-      <w:proofErr w:type="spellStart"/>
+        <w:t xml:space="preserve"> Ebay</w:t>
+      </w:r>
+      <w:r>
+        <w:t xml:space="preserve"> permettono di inserire un qualsiasi tipo di prodotto usato (o non), nel sistema proposto non è consentito mettere in vendita prodotti non inerenti alla categoria dei manga.</w:t>
+      </w:r>
+    </w:p>
+    <w:p>
+      <w:r>
+        <w:t>Se invece ci si focalizza sul target dell’applicazione (</w:t>
+      </w:r>
+      <w:r>
+        <w:t>appunto i</w:t>
+      </w:r>
+      <w:r>
+        <w:t xml:space="preserve"> manga), può essere nominato anche </w:t>
+      </w:r>
       <w:r>
         <w:rPr>
           <w:i/>
           <w:iCs/>
         </w:rPr>
-        <w:t>Ebay</w:t>
-      </w:r>
-      <w:proofErr w:type="spellEnd"/>
-      <w:r>
-        <w:t xml:space="preserve"> permettono di inserire un qualsiasi tipo di prodotto usato (o non), nel sistema proposto non è consentito mettere in vendita prodotti non inerenti alla categoria dei manga.</w:t>
-      </w:r>
-    </w:p>
-    <w:p>
-      <w:r>
-        <w:t>Se invece ci si focalizza sul target dell’applicazione (</w:t>
-      </w:r>
-      <w:r>
-        <w:t>appunto i</w:t>
-      </w:r>
-      <w:r>
-        <w:t xml:space="preserve"> manga), può essere nominato anche </w:t>
-      </w:r>
-      <w:proofErr w:type="spellStart"/>
-      <w:r>
-        <w:rPr>
-          <w:i/>
-          <w:iCs/>
-        </w:rPr>
-        <w:t>MangaYo</w:t>
-      </w:r>
-      <w:proofErr w:type="spellEnd"/>
-      <w:r>
-        <w:rPr>
-          <w:i/>
-          <w:iCs/>
-        </w:rPr>
-        <w:t>!</w:t>
+        <w:t>MangaYo!</w:t>
       </w:r>
       <w:r>
         <w:t>.</w:t>
@@ -720,9 +692,6 @@
       <w:pPr>
         <w:spacing w:after="160" w:line="259" w:lineRule="auto"/>
       </w:pPr>
-      <w:r>
-        <w:br w:type="page"/>
-      </w:r>
     </w:p>
     <w:p>
       <w:pPr>
@@ -737,52 +706,17 @@
           <w:bCs/>
         </w:rPr>
       </w:pPr>
-      <w:proofErr w:type="spellStart"/>
       <w:r>
         <w:rPr>
           <w:rStyle w:val="Enfasigrassetto"/>
           <w:rFonts w:ascii="Baskerville Old Face" w:hAnsi="Baskerville Old Face"/>
         </w:rPr>
-        <w:lastRenderedPageBreak/>
-        <w:t>Functional</w:t>
-      </w:r>
-      <w:proofErr w:type="spellEnd"/>
-      <w:r>
-        <w:rPr>
-          <w:rStyle w:val="Enfasigrassetto"/>
-          <w:rFonts w:ascii="Baskerville Old Face" w:hAnsi="Baskerville Old Face"/>
-        </w:rPr>
-        <w:t xml:space="preserve"> </w:t>
-      </w:r>
-      <w:proofErr w:type="spellStart"/>
-      <w:r>
-        <w:rPr>
-          <w:rStyle w:val="Enfasigrassetto"/>
-          <w:rFonts w:ascii="Baskerville Old Face" w:hAnsi="Baskerville Old Face"/>
-        </w:rPr>
-        <w:t>Requirements</w:t>
-      </w:r>
-      <w:proofErr w:type="spellEnd"/>
-    </w:p>
-    <w:p>
-      <w:r>
-        <w:t xml:space="preserve">Di seguito sono riportate 3 </w:t>
-      </w:r>
-      <w:proofErr w:type="spellStart"/>
-      <w:r>
-        <w:t>Functional</w:t>
-      </w:r>
-      <w:proofErr w:type="spellEnd"/>
-      <w:r>
-        <w:t xml:space="preserve"> </w:t>
-      </w:r>
-      <w:proofErr w:type="spellStart"/>
-      <w:r>
-        <w:t>Requirements</w:t>
-      </w:r>
-      <w:proofErr w:type="spellEnd"/>
-      <w:r>
-        <w:t xml:space="preserve"> del sistema:</w:t>
+        <w:t>Functional Requirements</w:t>
+      </w:r>
+    </w:p>
+    <w:p>
+      <w:r>
+        <w:t>Di seguito sono riportate 3 Functional Requirements del sistema:</w:t>
       </w:r>
     </w:p>
     <w:p>
@@ -806,6 +740,11 @@
     </w:p>
     <w:p>
       <w:pPr>
+        <w:spacing w:after="160" w:line="259" w:lineRule="auto"/>
+      </w:pPr>
+    </w:p>
+    <w:p>
+      <w:pPr>
         <w:pStyle w:val="Paragrafoelenco"/>
         <w:numPr>
           <w:ilvl w:val="0"/>
@@ -814,8 +753,31 @@
         <w:spacing w:after="160" w:line="259" w:lineRule="auto"/>
       </w:pPr>
       <w:r>
-        <w:t>Il sistema deve mostrare agli acquirenti i dettagli di un annuncio quando quest’ultimo viene selezionato dalla lista. I dettagli comprendono il titolo, la descrizione, il prezzo, il costo minimo di spedizione e una o più immagini del prodotto in vendita e l’email del venditore</w:t>
-      </w:r>
+        <w:t>Il sistema deve mostrare agli acquirenti i dettagli di un annuncio quando quest’ultimo viene selezionato dalla lista. I dettagli comprendono il titolo, la descrizione</w:t>
+      </w:r>
+      <w:r>
+        <w:t xml:space="preserve"> del prodotto</w:t>
+      </w:r>
+      <w:r>
+        <w:t xml:space="preserve">, il </w:t>
+      </w:r>
+      <w:r>
+        <w:t>costo del prodotto</w:t>
+      </w:r>
+      <w:r>
+        <w:t>,</w:t>
+      </w:r>
+      <w:r>
+        <w:t xml:space="preserve"> l’email del venditore</w:t>
+      </w:r>
+      <w:r>
+        <w:t xml:space="preserve"> e una descrizione generale della trama del manga in vendita</w:t>
+      </w:r>
+    </w:p>
+    <w:p>
+      <w:pPr>
+        <w:spacing w:after="160" w:line="259" w:lineRule="auto"/>
+      </w:pPr>
     </w:p>
     <w:p>
       <w:pPr>
@@ -846,14 +808,942 @@
           <w:sz w:val="22"/>
           <w:szCs w:val="22"/>
         </w:rPr>
-        <w:t xml:space="preserve">. In tale lista deve essere mostrato il codice dell’ordine, l’indirizzo di spedizione, il nome dell’acquirente, il peso del prodotto, la data in cui l’annuncio è stato bloccato e un pulsante </w:t>
+        <w:t>. In tale lista deve essere mostrato il codice dell’ordine, l’indirizzo di spedizione, il nome dell’acquirente</w:t>
       </w:r>
       <w:r>
         <w:rPr>
           <w:sz w:val="22"/>
           <w:szCs w:val="22"/>
         </w:rPr>
-        <w:t>utile a contrassegnare un annuncio come concluso</w:t>
+        <w:t xml:space="preserve"> e</w:t>
+      </w:r>
+      <w:r>
+        <w:rPr>
+          <w:sz w:val="22"/>
+          <w:szCs w:val="22"/>
+        </w:rPr>
+        <w:t xml:space="preserve"> la data in cui l’annuncio è stato bloccato</w:t>
+      </w:r>
+    </w:p>
+    <w:p/>
+    <w:p>
+      <w:pPr>
+        <w:spacing w:after="160" w:line="259" w:lineRule="auto"/>
+      </w:pPr>
+      <w:r>
+        <w:br w:type="page"/>
+      </w:r>
+    </w:p>
+    <w:p>
+      <w:pPr>
+        <w:pStyle w:val="Titolo1"/>
+        <w:numPr>
+          <w:ilvl w:val="0"/>
+          <w:numId w:val="2"/>
+        </w:numPr>
+        <w:rPr>
+          <w:rFonts w:ascii="Baskerville Old Face" w:hAnsi="Baskerville Old Face"/>
+          <w:b/>
+          <w:bCs/>
+        </w:rPr>
+      </w:pPr>
+      <w:r>
+        <w:rPr>
+          <w:rStyle w:val="Enfasigrassetto"/>
+          <w:rFonts w:ascii="Baskerville Old Face" w:hAnsi="Baskerville Old Face"/>
+        </w:rPr>
+        <w:lastRenderedPageBreak/>
+        <w:t>Use</w:t>
+      </w:r>
+      <w:r>
+        <w:rPr>
+          <w:rStyle w:val="Enfasigrassetto"/>
+          <w:rFonts w:ascii="Baskerville Old Face" w:hAnsi="Baskerville Old Face"/>
+        </w:rPr>
+        <w:t xml:space="preserve"> Cases</w:t>
+      </w:r>
+      <w:r>
+        <w:rPr>
+          <w:rStyle w:val="Enfasigrassetto"/>
+          <w:rFonts w:ascii="Baskerville Old Face" w:hAnsi="Baskerville Old Face"/>
+        </w:rPr>
+        <w:t xml:space="preserve"> </w:t>
+      </w:r>
+      <w:r>
+        <w:rPr>
+          <w:rStyle w:val="Enfasigrassetto"/>
+          <w:rFonts w:ascii="Baskerville Old Face" w:hAnsi="Baskerville Old Face"/>
+        </w:rPr>
+        <w:t xml:space="preserve">- </w:t>
+      </w:r>
+      <w:r>
+        <w:rPr>
+          <w:rStyle w:val="Enfasigrassetto"/>
+          <w:rFonts w:ascii="Baskerville Old Face" w:hAnsi="Baskerville Old Face"/>
+        </w:rPr>
+        <w:t>Diagram</w:t>
+      </w:r>
+    </w:p>
+    <w:p>
+      <w:r>
+        <w:rPr>
+          <w:noProof/>
+        </w:rPr>
+        <w:drawing>
+          <wp:inline distT="0" distB="0" distL="0" distR="0" wp14:anchorId="0C0B4EA7" wp14:editId="28D50176">
+            <wp:extent cx="5930265" cy="3862070"/>
+            <wp:effectExtent l="0" t="0" r="0" b="5080"/>
+            <wp:docPr id="2" name="Immagine 2"/>
+            <wp:cNvGraphicFramePr>
+              <a:graphicFrameLocks xmlns:a="http://schemas.openxmlformats.org/drawingml/2006/main" noChangeAspect="1"/>
+            </wp:cNvGraphicFramePr>
+            <a:graphic xmlns:a="http://schemas.openxmlformats.org/drawingml/2006/main">
+              <a:graphicData uri="http://schemas.openxmlformats.org/drawingml/2006/picture">
+                <pic:pic xmlns:pic="http://schemas.openxmlformats.org/drawingml/2006/picture">
+                  <pic:nvPicPr>
+                    <pic:cNvPr id="0" name="Picture 1"/>
+                    <pic:cNvPicPr>
+                      <a:picLocks noChangeAspect="1" noChangeArrowheads="1"/>
+                    </pic:cNvPicPr>
+                  </pic:nvPicPr>
+                  <pic:blipFill>
+                    <a:blip r:embed="rId7" cstate="print">
+                      <a:extLst>
+                        <a:ext uri="{28A0092B-C50C-407E-A947-70E740481C1C}">
+                          <a14:useLocalDpi xmlns:a14="http://schemas.microsoft.com/office/drawing/2010/main" val="0"/>
+                        </a:ext>
+                      </a:extLst>
+                    </a:blip>
+                    <a:srcRect/>
+                    <a:stretch>
+                      <a:fillRect/>
+                    </a:stretch>
+                  </pic:blipFill>
+                  <pic:spPr bwMode="auto">
+                    <a:xfrm>
+                      <a:off x="0" y="0"/>
+                      <a:ext cx="5930265" cy="3862070"/>
+                    </a:xfrm>
+                    <a:prstGeom prst="rect">
+                      <a:avLst/>
+                    </a:prstGeom>
+                    <a:noFill/>
+                    <a:ln>
+                      <a:noFill/>
+                    </a:ln>
+                  </pic:spPr>
+                </pic:pic>
+              </a:graphicData>
+            </a:graphic>
+          </wp:inline>
+        </w:drawing>
+      </w:r>
+    </w:p>
+    <w:p/>
+    <w:p>
+      <w:r>
+        <w:rPr>
+          <w:b/>
+          <w:bCs/>
+        </w:rPr>
+        <w:t>NB</w:t>
+      </w:r>
+      <w:r>
+        <w:t>: Jikan API sono delle API</w:t>
+      </w:r>
+      <w:r>
+        <w:t xml:space="preserve"> non ufficiali</w:t>
+      </w:r>
+      <w:r>
+        <w:t xml:space="preserve"> che mettono a disposizione molteplici informazioni sui manga. Grazie a queste API </w:t>
+      </w:r>
+      <w:r>
+        <w:t>è stata riportata</w:t>
+      </w:r>
+      <w:r>
+        <w:t xml:space="preserve"> </w:t>
+      </w:r>
+      <w:r>
+        <w:t>la trama del manga</w:t>
+      </w:r>
+      <w:r>
+        <w:t xml:space="preserve"> </w:t>
+      </w:r>
+      <w:r>
+        <w:t>nel dettaglio di un annuncio.</w:t>
+      </w:r>
+    </w:p>
+    <w:p/>
+    <w:p>
+      <w:r>
+        <w:t>Di seguito sono riportati i casi d’uso non implementati concretamente nel progetto:</w:t>
+      </w:r>
+    </w:p>
+    <w:p>
+      <w:pPr>
+        <w:pStyle w:val="Paragrafoelenco"/>
+        <w:numPr>
+          <w:ilvl w:val="0"/>
+          <w:numId w:val="19"/>
+        </w:numPr>
+      </w:pPr>
+      <w:r>
+        <w:t>Vendere un prodotto</w:t>
+      </w:r>
+    </w:p>
+    <w:p>
+      <w:pPr>
+        <w:pStyle w:val="Paragrafoelenco"/>
+        <w:numPr>
+          <w:ilvl w:val="0"/>
+          <w:numId w:val="19"/>
+        </w:numPr>
+      </w:pPr>
+      <w:r>
+        <w:t>Confermare che una consegna è stata effettuata</w:t>
+      </w:r>
+    </w:p>
+    <w:p>
+      <w:pPr>
+        <w:pStyle w:val="Paragrafoelenco"/>
+        <w:numPr>
+          <w:ilvl w:val="0"/>
+          <w:numId w:val="19"/>
+        </w:numPr>
+      </w:pPr>
+      <w:r>
+        <w:t>Passare alla versione premium</w:t>
+      </w:r>
+    </w:p>
+    <w:p>
+      <w:pPr>
+        <w:pStyle w:val="Paragrafoelenco"/>
+        <w:numPr>
+          <w:ilvl w:val="0"/>
+          <w:numId w:val="19"/>
+        </w:numPr>
+      </w:pPr>
+      <w:r>
+        <w:t>Comprare un prodotto con funzione “Carrello Premium”</w:t>
+      </w:r>
+    </w:p>
+    <w:p>
+      <w:pPr>
+        <w:pStyle w:val="Paragrafoelenco"/>
+        <w:numPr>
+          <w:ilvl w:val="0"/>
+          <w:numId w:val="19"/>
+        </w:numPr>
+      </w:pPr>
+      <w:r>
+        <w:t>Registrazione</w:t>
+      </w:r>
+    </w:p>
+    <w:p>
+      <w:pPr>
+        <w:pStyle w:val="Paragrafoelenco"/>
+        <w:numPr>
+          <w:ilvl w:val="0"/>
+          <w:numId w:val="19"/>
+        </w:numPr>
+      </w:pPr>
+      <w:r>
+        <w:t>Login vai Facebook</w:t>
+      </w:r>
+    </w:p>
+    <w:p>
+      <w:pPr>
+        <w:spacing w:after="160" w:line="259" w:lineRule="auto"/>
+      </w:pPr>
+      <w:r>
+        <w:br w:type="page"/>
+      </w:r>
+    </w:p>
+    <w:p>
+      <w:pPr>
+        <w:pStyle w:val="Titolo1"/>
+        <w:numPr>
+          <w:ilvl w:val="0"/>
+          <w:numId w:val="2"/>
+        </w:numPr>
+        <w:rPr>
+          <w:rFonts w:ascii="Baskerville Old Face" w:hAnsi="Baskerville Old Face"/>
+          <w:b/>
+          <w:bCs/>
+        </w:rPr>
+      </w:pPr>
+      <w:r>
+        <w:rPr>
+          <w:rStyle w:val="Enfasigrassetto"/>
+          <w:rFonts w:ascii="Baskerville Old Face" w:hAnsi="Baskerville Old Face"/>
+        </w:rPr>
+        <w:lastRenderedPageBreak/>
+        <w:t xml:space="preserve">Use </w:t>
+      </w:r>
+      <w:r>
+        <w:rPr>
+          <w:rStyle w:val="Enfasigrassetto"/>
+          <w:rFonts w:ascii="Baskerville Old Face" w:hAnsi="Baskerville Old Face"/>
+        </w:rPr>
+        <w:t>Case</w:t>
+      </w:r>
+      <w:r>
+        <w:rPr>
+          <w:rStyle w:val="Enfasigrassetto"/>
+          <w:rFonts w:ascii="Baskerville Old Face" w:hAnsi="Baskerville Old Face"/>
+        </w:rPr>
+        <w:t>s -</w:t>
+      </w:r>
+      <w:r>
+        <w:rPr>
+          <w:rStyle w:val="Enfasigrassetto"/>
+          <w:rFonts w:ascii="Baskerville Old Face" w:hAnsi="Baskerville Old Face"/>
+        </w:rPr>
+        <w:t xml:space="preserve"> Internal Steps</w:t>
+      </w:r>
+    </w:p>
+    <w:p>
+      <w:r>
+        <w:t xml:space="preserve">Nome: </w:t>
+      </w:r>
+      <w:r>
+        <w:rPr>
+          <w:b/>
+          <w:bCs/>
+        </w:rPr>
+        <w:t>Comprare un prodotto</w:t>
+      </w:r>
+    </w:p>
+    <w:p>
+      <w:pPr>
+        <w:pStyle w:val="Paragrafoelenco"/>
+        <w:numPr>
+          <w:ilvl w:val="0"/>
+          <w:numId w:val="20"/>
+        </w:numPr>
+        <w:spacing w:after="160" w:line="256" w:lineRule="auto"/>
+      </w:pPr>
+      <w:r>
+        <w:t>L’acquirente richiede l’acquisto di un prodotto</w:t>
+      </w:r>
+    </w:p>
+    <w:p>
+      <w:pPr>
+        <w:pStyle w:val="Paragrafoelenco"/>
+        <w:numPr>
+          <w:ilvl w:val="0"/>
+          <w:numId w:val="20"/>
+        </w:numPr>
+        <w:spacing w:after="160" w:line="256" w:lineRule="auto"/>
+      </w:pPr>
+      <w:r>
+        <w:t>Il sistema mostra all’acquirente la lista degli annunci attivi</w:t>
+      </w:r>
+    </w:p>
+    <w:p>
+      <w:pPr>
+        <w:pStyle w:val="Paragrafoelenco"/>
+        <w:numPr>
+          <w:ilvl w:val="0"/>
+          <w:numId w:val="20"/>
+        </w:numPr>
+        <w:spacing w:after="160" w:line="256" w:lineRule="auto"/>
+      </w:pPr>
+      <w:r>
+        <w:t>Il sistema fornisce all’acquirente un meccanismo di filtraggio</w:t>
+      </w:r>
+    </w:p>
+    <w:p>
+      <w:pPr>
+        <w:pStyle w:val="Paragrafoelenco"/>
+        <w:numPr>
+          <w:ilvl w:val="0"/>
+          <w:numId w:val="20"/>
+        </w:numPr>
+        <w:spacing w:after="160" w:line="256" w:lineRule="auto"/>
+      </w:pPr>
+      <w:r>
+        <w:t>L’acquirente imposta un filtro</w:t>
+      </w:r>
+    </w:p>
+    <w:p>
+      <w:pPr>
+        <w:pStyle w:val="Paragrafoelenco"/>
+        <w:numPr>
+          <w:ilvl w:val="0"/>
+          <w:numId w:val="20"/>
+        </w:numPr>
+        <w:spacing w:after="160" w:line="256" w:lineRule="auto"/>
+      </w:pPr>
+      <w:r>
+        <w:t>L’acquirente seleziona un annuncio</w:t>
+      </w:r>
+    </w:p>
+    <w:p>
+      <w:pPr>
+        <w:pStyle w:val="Paragrafoelenco"/>
+        <w:numPr>
+          <w:ilvl w:val="0"/>
+          <w:numId w:val="20"/>
+        </w:numPr>
+        <w:spacing w:after="160" w:line="256" w:lineRule="auto"/>
+      </w:pPr>
+      <w:r>
+        <w:t>Il sistema mostra il dettaglio dell’annuncio selezionato</w:t>
+      </w:r>
+    </w:p>
+    <w:p>
+      <w:pPr>
+        <w:pStyle w:val="Paragrafoelenco"/>
+        <w:numPr>
+          <w:ilvl w:val="0"/>
+          <w:numId w:val="20"/>
+        </w:numPr>
+        <w:spacing w:after="160" w:line="256" w:lineRule="auto"/>
+      </w:pPr>
+      <w:r>
+        <w:t xml:space="preserve">L’acquirente </w:t>
+      </w:r>
+      <w:r>
+        <w:t>compra il prodotto</w:t>
+      </w:r>
+    </w:p>
+    <w:p>
+      <w:pPr>
+        <w:pStyle w:val="Paragrafoelenco"/>
+        <w:numPr>
+          <w:ilvl w:val="0"/>
+          <w:numId w:val="20"/>
+        </w:numPr>
+        <w:spacing w:after="160" w:line="256" w:lineRule="auto"/>
+      </w:pPr>
+      <w:r>
+        <w:t xml:space="preserve">Il sistema invia </w:t>
+      </w:r>
+      <w:r>
+        <w:t>un’</w:t>
+      </w:r>
+      <w:r>
+        <w:t>email al venditore proprietario dell’annuncio</w:t>
+      </w:r>
+      <w:r>
+        <w:t xml:space="preserve"> e al corriere</w:t>
+      </w:r>
+    </w:p>
+    <w:p>
+      <w:pPr>
+        <w:pStyle w:val="Paragrafoelenco"/>
+        <w:numPr>
+          <w:ilvl w:val="0"/>
+          <w:numId w:val="20"/>
+        </w:numPr>
+        <w:spacing w:after="160" w:line="256" w:lineRule="auto"/>
+      </w:pPr>
+      <w:r>
+        <w:t xml:space="preserve">Il sistema mostra </w:t>
+      </w:r>
+      <w:r>
+        <w:t>di nuovo</w:t>
+      </w:r>
+      <w:r>
+        <w:t xml:space="preserve"> la lista degli annunci attivi</w:t>
+      </w:r>
+    </w:p>
+    <w:p>
+      <w:r>
+        <w:t>Estensioni:</w:t>
+      </w:r>
+    </w:p>
+    <w:p>
+      <w:pPr>
+        <w:pStyle w:val="Paragrafoelenco"/>
+        <w:numPr>
+          <w:ilvl w:val="0"/>
+          <w:numId w:val="21"/>
+        </w:numPr>
+        <w:spacing w:after="160" w:line="256" w:lineRule="auto"/>
+      </w:pPr>
+      <w:r>
+        <w:t>4.a</w:t>
+      </w:r>
+      <w:r>
+        <w:tab/>
+        <w:t>Nessun annuncio corrisponde ai filtri impostati: il sistema mostra un messaggio che informa che la ricerca non ha avuto risultati</w:t>
+      </w:r>
+    </w:p>
+    <w:p>
+      <w:pPr>
+        <w:pStyle w:val="Paragrafoelenco"/>
+        <w:numPr>
+          <w:ilvl w:val="0"/>
+          <w:numId w:val="21"/>
+        </w:numPr>
+        <w:spacing w:after="160" w:line="256" w:lineRule="auto"/>
+      </w:pPr>
+      <w:r>
+        <w:t>6.a</w:t>
+      </w:r>
+      <w:r>
+        <w:tab/>
+        <w:t xml:space="preserve">L’acquirente non </w:t>
+      </w:r>
+      <w:r>
+        <w:t>compra il prodotto</w:t>
+      </w:r>
+      <w:r>
+        <w:t>: il sistema mostra di nuovo l’acquirente la lista degli annunci attivi</w:t>
+      </w:r>
+    </w:p>
+    <w:p>
+      <w:pPr>
+        <w:pStyle w:val="Paragrafoelenco"/>
+        <w:numPr>
+          <w:ilvl w:val="0"/>
+          <w:numId w:val="21"/>
+        </w:numPr>
+        <w:spacing w:after="160" w:line="256" w:lineRule="auto"/>
+      </w:pPr>
+      <w:r>
+        <w:t>6.b</w:t>
+      </w:r>
+      <w:r>
+        <w:tab/>
+        <w:t xml:space="preserve">L’acquirente non ha effettuato il login: il sistema richiede all’utente di effettuare il </w:t>
+      </w:r>
+      <w:r>
+        <w:rPr>
+          <w:b/>
+          <w:bCs/>
+          <w:u w:val="single"/>
+        </w:rPr>
+        <w:t>login</w:t>
+      </w:r>
+      <w:r>
+        <w:rPr>
+          <w:u w:val="single"/>
+        </w:rPr>
+        <w:t xml:space="preserve"> </w:t>
+      </w:r>
+      <w:r>
+        <w:t>prima di completare il pagamento</w:t>
+      </w:r>
+    </w:p>
+    <w:p/>
+    <w:p>
+      <w:pPr>
+        <w:rPr>
+          <w:b/>
+          <w:bCs/>
+        </w:rPr>
+      </w:pPr>
+      <w:r>
+        <w:t xml:space="preserve">Nome: </w:t>
+      </w:r>
+      <w:r>
+        <w:rPr>
+          <w:b/>
+          <w:bCs/>
+        </w:rPr>
+        <w:t>Login</w:t>
+      </w:r>
+    </w:p>
+    <w:p>
+      <w:pPr>
+        <w:pStyle w:val="Paragrafoelenco"/>
+        <w:numPr>
+          <w:ilvl w:val="0"/>
+          <w:numId w:val="22"/>
+        </w:numPr>
+        <w:spacing w:after="160" w:line="256" w:lineRule="auto"/>
+      </w:pPr>
+      <w:r>
+        <w:t>L’utente richiede il login</w:t>
+      </w:r>
+    </w:p>
+    <w:p>
+      <w:pPr>
+        <w:pStyle w:val="Paragrafoelenco"/>
+        <w:numPr>
+          <w:ilvl w:val="0"/>
+          <w:numId w:val="22"/>
+        </w:numPr>
+        <w:spacing w:after="160" w:line="256" w:lineRule="auto"/>
+      </w:pPr>
+      <w:r>
+        <w:t>Il sistema offre all’utente un form per inserire le credenziali (email e password) oppure per fare il login tramite Facebook</w:t>
+      </w:r>
+    </w:p>
+    <w:p>
+      <w:pPr>
+        <w:pStyle w:val="Paragrafoelenco"/>
+        <w:numPr>
+          <w:ilvl w:val="0"/>
+          <w:numId w:val="22"/>
+        </w:numPr>
+        <w:spacing w:after="160" w:line="256" w:lineRule="auto"/>
+      </w:pPr>
+      <w:r>
+        <w:t>L’utente inserisce le credenziali</w:t>
+      </w:r>
+    </w:p>
+    <w:p>
+      <w:pPr>
+        <w:pStyle w:val="Paragrafoelenco"/>
+        <w:numPr>
+          <w:ilvl w:val="0"/>
+          <w:numId w:val="22"/>
+        </w:numPr>
+        <w:spacing w:after="160" w:line="256" w:lineRule="auto"/>
+      </w:pPr>
+      <w:r>
+        <w:t>Il sistema controlla se le credenziali inserite sono corrette</w:t>
+      </w:r>
+    </w:p>
+    <w:p>
+      <w:pPr>
+        <w:pStyle w:val="Paragrafoelenco"/>
+        <w:numPr>
+          <w:ilvl w:val="0"/>
+          <w:numId w:val="22"/>
+        </w:numPr>
+        <w:spacing w:after="160" w:line="256" w:lineRule="auto"/>
+      </w:pPr>
+      <w:r>
+        <w:t>Il sistema autentica l’utente</w:t>
+      </w:r>
+    </w:p>
+    <w:p>
+      <w:pPr>
+        <w:pStyle w:val="Paragrafoelenco"/>
+        <w:numPr>
+          <w:ilvl w:val="0"/>
+          <w:numId w:val="22"/>
+        </w:numPr>
+        <w:spacing w:after="160" w:line="256" w:lineRule="auto"/>
+      </w:pPr>
+      <w:r>
+        <w:t xml:space="preserve">Il sistema carica la </w:t>
+      </w:r>
+      <w:r>
+        <w:t>schermata</w:t>
+      </w:r>
+      <w:r>
+        <w:t xml:space="preserve"> da mostrare</w:t>
+      </w:r>
+    </w:p>
+    <w:p>
+      <w:r>
+        <w:t>Estensioni:</w:t>
+      </w:r>
+    </w:p>
+    <w:p>
+      <w:pPr>
+        <w:pStyle w:val="Paragrafoelenco"/>
+        <w:numPr>
+          <w:ilvl w:val="0"/>
+          <w:numId w:val="23"/>
+        </w:numPr>
+        <w:spacing w:after="160" w:line="256" w:lineRule="auto"/>
+      </w:pPr>
+      <w:r>
+        <w:t>1.a</w:t>
+      </w:r>
+      <w:r>
+        <w:tab/>
+        <w:t xml:space="preserve">L’utente non è registrato: </w:t>
+      </w:r>
+      <w:r>
+        <w:rPr>
+          <w:b/>
+          <w:bCs/>
+          <w:u w:val="single"/>
+        </w:rPr>
+        <w:t>registrazione</w:t>
+      </w:r>
+    </w:p>
+    <w:p>
+      <w:pPr>
+        <w:pStyle w:val="Paragrafoelenco"/>
+        <w:numPr>
+          <w:ilvl w:val="0"/>
+          <w:numId w:val="23"/>
+        </w:numPr>
+        <w:spacing w:after="160" w:line="256" w:lineRule="auto"/>
+      </w:pPr>
+      <w:r>
+        <w:t>2.a</w:t>
+      </w:r>
+      <w:r>
+        <w:tab/>
+        <w:t xml:space="preserve">L’utente seleziona il login con Facebook: </w:t>
+      </w:r>
+      <w:r>
+        <w:rPr>
+          <w:u w:val="single"/>
+        </w:rPr>
+        <w:t>login con Facebook</w:t>
+      </w:r>
+    </w:p>
+    <w:p>
+      <w:pPr>
+        <w:pStyle w:val="Paragrafoelenco"/>
+        <w:numPr>
+          <w:ilvl w:val="0"/>
+          <w:numId w:val="23"/>
+        </w:numPr>
+        <w:spacing w:after="160" w:line="256" w:lineRule="auto"/>
+      </w:pPr>
+      <w:r>
+        <w:rPr>
+          <w:color w:val="000000" w:themeColor="text1"/>
+        </w:rPr>
+        <w:t>4.a</w:t>
+      </w:r>
+      <w:r>
+        <w:rPr>
+          <w:color w:val="000000" w:themeColor="text1"/>
+        </w:rPr>
+        <w:tab/>
+        <w:t>Le credenziali inserite non sono valide: il sistema non autentica l’utente e mostra un messaggio di errore</w:t>
+      </w:r>
+    </w:p>
+    <w:p/>
+    <w:p>
+      <w:r>
+        <w:t xml:space="preserve">Nome: </w:t>
+      </w:r>
+      <w:r>
+        <w:rPr>
+          <w:b/>
+          <w:bCs/>
+        </w:rPr>
+        <w:t>Registrazione</w:t>
+      </w:r>
+    </w:p>
+    <w:p>
+      <w:pPr>
+        <w:pStyle w:val="Paragrafoelenco"/>
+        <w:numPr>
+          <w:ilvl w:val="0"/>
+          <w:numId w:val="24"/>
+        </w:numPr>
+        <w:spacing w:after="160" w:line="256" w:lineRule="auto"/>
+      </w:pPr>
+      <w:r>
+        <w:t>L’utente richiede la registrazione</w:t>
+      </w:r>
+    </w:p>
+    <w:p>
+      <w:pPr>
+        <w:pStyle w:val="Paragrafoelenco"/>
+        <w:numPr>
+          <w:ilvl w:val="0"/>
+          <w:numId w:val="24"/>
+        </w:numPr>
+        <w:spacing w:after="160" w:line="256" w:lineRule="auto"/>
+      </w:pPr>
+      <w:r>
+        <w:t>Il sistema offre all’utente un form per inserire le nuove credenziali (email, password e la tipologia del nuovo account) oppure per selezionare la registrazione tramite Facebook</w:t>
+      </w:r>
+    </w:p>
+    <w:p>
+      <w:pPr>
+        <w:pStyle w:val="Paragrafoelenco"/>
+        <w:numPr>
+          <w:ilvl w:val="0"/>
+          <w:numId w:val="24"/>
+        </w:numPr>
+        <w:spacing w:after="160" w:line="256" w:lineRule="auto"/>
+      </w:pPr>
+      <w:r>
+        <w:t>L’utente inserisce le credenziali del nuovo account</w:t>
+      </w:r>
+    </w:p>
+    <w:p>
+      <w:pPr>
+        <w:pStyle w:val="Paragrafoelenco"/>
+        <w:numPr>
+          <w:ilvl w:val="0"/>
+          <w:numId w:val="24"/>
+        </w:numPr>
+        <w:spacing w:after="160" w:line="256" w:lineRule="auto"/>
+      </w:pPr>
+      <w:r>
+        <w:t>Il sistema chiede conferma che le credenziali inserite siano corrette</w:t>
+      </w:r>
+    </w:p>
+    <w:p>
+      <w:pPr>
+        <w:pStyle w:val="Paragrafoelenco"/>
+        <w:numPr>
+          <w:ilvl w:val="0"/>
+          <w:numId w:val="24"/>
+        </w:numPr>
+        <w:spacing w:after="160" w:line="256" w:lineRule="auto"/>
+      </w:pPr>
+      <w:r>
+        <w:lastRenderedPageBreak/>
+        <w:t xml:space="preserve">L’utente conferma che le credenziali inserite </w:t>
+      </w:r>
+      <w:r>
+        <w:t>sono</w:t>
+      </w:r>
+      <w:r>
+        <w:t xml:space="preserve"> corrette</w:t>
+      </w:r>
+    </w:p>
+    <w:p>
+      <w:pPr>
+        <w:pStyle w:val="Paragrafoelenco"/>
+        <w:numPr>
+          <w:ilvl w:val="0"/>
+          <w:numId w:val="24"/>
+        </w:numPr>
+        <w:spacing w:after="160" w:line="256" w:lineRule="auto"/>
+      </w:pPr>
+      <w:r>
+        <w:t>Il sistema verifica l’email inserita</w:t>
+      </w:r>
+    </w:p>
+    <w:p>
+      <w:pPr>
+        <w:pStyle w:val="Paragrafoelenco"/>
+        <w:numPr>
+          <w:ilvl w:val="0"/>
+          <w:numId w:val="24"/>
+        </w:numPr>
+        <w:spacing w:after="160" w:line="256" w:lineRule="auto"/>
+      </w:pPr>
+      <w:r>
+        <w:t>Il sistema verifica che la password rispetti le condizioni di sicurezza</w:t>
+      </w:r>
+    </w:p>
+    <w:p>
+      <w:pPr>
+        <w:pStyle w:val="Paragrafoelenco"/>
+        <w:numPr>
+          <w:ilvl w:val="0"/>
+          <w:numId w:val="24"/>
+        </w:numPr>
+        <w:spacing w:after="160" w:line="256" w:lineRule="auto"/>
+      </w:pPr>
+      <w:r>
+        <w:t>Il sistema crea l’account con le credenziali appena inserite dall’utente</w:t>
+      </w:r>
+    </w:p>
+    <w:p>
+      <w:pPr>
+        <w:pStyle w:val="Paragrafoelenco"/>
+        <w:numPr>
+          <w:ilvl w:val="0"/>
+          <w:numId w:val="24"/>
+        </w:numPr>
+        <w:spacing w:after="160" w:line="256" w:lineRule="auto"/>
+      </w:pPr>
+      <w:r>
+        <w:t xml:space="preserve">Il sistema mostra a schermo un messaggio per </w:t>
+      </w:r>
+      <w:r>
+        <w:t>comunicare il</w:t>
+      </w:r>
+      <w:r>
+        <w:t xml:space="preserve"> completamento della registrazione</w:t>
+      </w:r>
+    </w:p>
+    <w:p>
+      <w:r>
+        <w:t>Estensioni:</w:t>
+      </w:r>
+    </w:p>
+    <w:p>
+      <w:pPr>
+        <w:pStyle w:val="Paragrafoelenco"/>
+        <w:numPr>
+          <w:ilvl w:val="0"/>
+          <w:numId w:val="25"/>
+        </w:numPr>
+        <w:spacing w:after="160" w:line="256" w:lineRule="auto"/>
+      </w:pPr>
+      <w:r>
+        <w:t>2.a</w:t>
+      </w:r>
+      <w:r>
+        <w:tab/>
+        <w:t xml:space="preserve">L’utente seleziona il registrazione con Facebook: </w:t>
+      </w:r>
+      <w:r>
+        <w:rPr>
+          <w:u w:val="single"/>
+        </w:rPr>
+        <w:t>registrazione con Facebook</w:t>
+      </w:r>
+    </w:p>
+    <w:p>
+      <w:pPr>
+        <w:pStyle w:val="Paragrafoelenco"/>
+        <w:numPr>
+          <w:ilvl w:val="0"/>
+          <w:numId w:val="25"/>
+        </w:numPr>
+        <w:spacing w:after="160" w:line="256" w:lineRule="auto"/>
+      </w:pPr>
+      <w:r>
+        <w:t>3.a</w:t>
+      </w:r>
+      <w:r>
+        <w:tab/>
+        <w:t>L’utente non ha inserito tutte le informazioni richieste: il sistema mostra all’utente un messaggio di errore in cui segnala le informazioni mancanti</w:t>
+      </w:r>
+    </w:p>
+    <w:p>
+      <w:pPr>
+        <w:pStyle w:val="Paragrafoelenco"/>
+        <w:numPr>
+          <w:ilvl w:val="0"/>
+          <w:numId w:val="25"/>
+        </w:numPr>
+        <w:spacing w:after="160" w:line="256" w:lineRule="auto"/>
+      </w:pPr>
+      <w:r>
+        <w:t>5.a</w:t>
+      </w:r>
+      <w:r>
+        <w:tab/>
+        <w:t>L’email inserita non è in un formato valido: il sistema mostra all’utente un messaggio di errore</w:t>
+      </w:r>
+    </w:p>
+    <w:p>
+      <w:pPr>
+        <w:pStyle w:val="Paragrafoelenco"/>
+        <w:numPr>
+          <w:ilvl w:val="0"/>
+          <w:numId w:val="25"/>
+        </w:numPr>
+        <w:spacing w:after="160" w:line="256" w:lineRule="auto"/>
+      </w:pPr>
+      <w:r>
+        <w:t>5.b</w:t>
+      </w:r>
+      <w:r>
+        <w:tab/>
+        <w:t>L’email inserita è già associata ad un account esistente: il sistema mostra all’utente un messaggio di errore</w:t>
+      </w:r>
+    </w:p>
+    <w:p>
+      <w:pPr>
+        <w:pStyle w:val="Paragrafoelenco"/>
+        <w:numPr>
+          <w:ilvl w:val="0"/>
+          <w:numId w:val="25"/>
+        </w:numPr>
+        <w:spacing w:after="160" w:line="256" w:lineRule="auto"/>
+      </w:pPr>
+      <w:r>
+        <w:t>6.a</w:t>
+      </w:r>
+      <w:r>
+        <w:tab/>
+        <w:t>La password inserita non rispetta le condizioni di sicurezza: il sistema mostra all’utente un messaggio di errore</w:t>
       </w:r>
     </w:p>
     <w:p/>
@@ -867,96 +1757,71 @@
           <w:numId w:val="2"/>
         </w:numPr>
         <w:rPr>
+          <w:rStyle w:val="Enfasigrassetto"/>
           <w:rFonts w:ascii="Baskerville Old Face" w:hAnsi="Baskerville Old Face"/>
+        </w:rPr>
+      </w:pPr>
+      <w:bookmarkStart w:id="4" w:name="_Vocabolario"/>
+      <w:bookmarkEnd w:id="4"/>
+      <w:r>
+        <w:rPr>
+          <w:rStyle w:val="Enfasigrassetto"/>
+          <w:rFonts w:ascii="Baskerville Old Face" w:hAnsi="Baskerville Old Face"/>
+        </w:rPr>
+        <w:t>Vocab</w:t>
+      </w:r>
+      <w:r>
+        <w:rPr>
+          <w:rStyle w:val="Enfasigrassetto"/>
+          <w:rFonts w:ascii="Baskerville Old Face" w:hAnsi="Baskerville Old Face"/>
+        </w:rPr>
+        <w:t>olario</w:t>
+      </w:r>
+    </w:p>
+    <w:p>
+      <w:pPr>
+        <w:pStyle w:val="Paragrafoelenco"/>
+        <w:numPr>
+          <w:ilvl w:val="0"/>
+          <w:numId w:val="14"/>
+        </w:numPr>
+        <w:spacing w:after="160" w:line="259" w:lineRule="auto"/>
+      </w:pPr>
+      <w:r>
+        <w:rPr>
           <w:b/>
           <w:bCs/>
         </w:rPr>
-      </w:pPr>
-      <w:r>
-        <w:rPr>
-          <w:rStyle w:val="Enfasigrassetto"/>
-          <w:rFonts w:ascii="Baskerville Old Face" w:hAnsi="Baskerville Old Face"/>
-        </w:rPr>
-        <w:t xml:space="preserve">User Stories </w:t>
-      </w:r>
-      <w:proofErr w:type="spellStart"/>
-      <w:r>
-        <w:rPr>
-          <w:rStyle w:val="Enfasigrassetto"/>
-          <w:rFonts w:ascii="Baskerville Old Face" w:hAnsi="Baskerville Old Face"/>
-        </w:rPr>
-        <w:t>Diagram</w:t>
-      </w:r>
-      <w:proofErr w:type="spellEnd"/>
-    </w:p>
-    <w:p/>
-    <w:p/>
-    <w:p>
-      <w:pPr>
-        <w:pStyle w:val="Titolo1"/>
-        <w:numPr>
-          <w:ilvl w:val="0"/>
-          <w:numId w:val="2"/>
-        </w:numPr>
-        <w:rPr>
-          <w:rFonts w:ascii="Baskerville Old Face" w:hAnsi="Baskerville Old Face"/>
+        <w:t>Annuncio attivo</w:t>
+      </w:r>
+      <w:r>
+        <w:t xml:space="preserve">: </w:t>
+      </w:r>
+      <w:r>
+        <w:t xml:space="preserve">annuncio che contiene un </w:t>
+      </w:r>
+      <w:r>
+        <w:t>prodotto messo in vendita da un venditore e che un acquirente può comprare</w:t>
+      </w:r>
+    </w:p>
+    <w:p>
+      <w:pPr>
+        <w:pStyle w:val="Paragrafoelenco"/>
+        <w:numPr>
+          <w:ilvl w:val="0"/>
+          <w:numId w:val="14"/>
+        </w:numPr>
+        <w:spacing w:after="160" w:line="259" w:lineRule="auto"/>
+      </w:pPr>
+      <w:r>
+        <w:rPr>
           <w:b/>
           <w:bCs/>
         </w:rPr>
-      </w:pPr>
-      <w:r>
-        <w:rPr>
-          <w:rStyle w:val="Enfasigrassetto"/>
-          <w:rFonts w:ascii="Baskerville Old Face" w:hAnsi="Baskerville Old Face"/>
-        </w:rPr>
-        <w:t xml:space="preserve">User Stories </w:t>
-      </w:r>
-      <w:proofErr w:type="spellStart"/>
-      <w:r>
-        <w:rPr>
-          <w:rStyle w:val="Enfasigrassetto"/>
-          <w:rFonts w:ascii="Baskerville Old Face" w:hAnsi="Baskerville Old Face"/>
-        </w:rPr>
-        <w:t>Internal</w:t>
-      </w:r>
-      <w:proofErr w:type="spellEnd"/>
-      <w:r>
-        <w:rPr>
-          <w:rStyle w:val="Enfasigrassetto"/>
-          <w:rFonts w:ascii="Baskerville Old Face" w:hAnsi="Baskerville Old Face"/>
-        </w:rPr>
-        <w:t xml:space="preserve"> Steps</w:t>
-      </w:r>
-    </w:p>
-    <w:p/>
-    <w:p/>
-    <w:p>
-      <w:pPr>
-        <w:pStyle w:val="Titolo1"/>
-        <w:numPr>
-          <w:ilvl w:val="0"/>
-          <w:numId w:val="2"/>
-        </w:numPr>
-        <w:rPr>
-          <w:rStyle w:val="Enfasigrassetto"/>
-          <w:rFonts w:ascii="Baskerville Old Face" w:hAnsi="Baskerville Old Face"/>
-        </w:rPr>
-      </w:pPr>
-      <w:bookmarkStart w:id="4" w:name="_Vocabolario"/>
-      <w:bookmarkEnd w:id="4"/>
-      <w:r>
-        <w:rPr>
-          <w:rStyle w:val="Enfasigrassetto"/>
-          <w:rFonts w:ascii="Baskerville Old Face" w:hAnsi="Baskerville Old Face"/>
-        </w:rPr>
-        <w:t>Vocab</w:t>
-      </w:r>
-      <w:r>
-        <w:rPr>
-          <w:rStyle w:val="Enfasigrassetto"/>
-          <w:rFonts w:ascii="Baskerville Old Face" w:hAnsi="Baskerville Old Face"/>
-        </w:rPr>
-        <w:t>olario</w:t>
+        <w:t>Annuncio concluso</w:t>
+      </w:r>
+      <w:r>
+        <w:t>: annuncio non più visualizzabile nella lista degli annunci attivi. Un annuncio viene concluso quando un corriere lo marca come tale</w:t>
       </w:r>
     </w:p>
     <w:p>
@@ -973,60 +1838,20 @@
           <w:b/>
           <w:bCs/>
         </w:rPr>
-        <w:t>Annuncio attivo</w:t>
-      </w:r>
-      <w:r>
-        <w:t>: prodotto messo in vendita da un venditore e che un acquirente può comprare</w:t>
-      </w:r>
-    </w:p>
-    <w:p>
-      <w:pPr>
-        <w:pStyle w:val="Paragrafoelenco"/>
-        <w:numPr>
-          <w:ilvl w:val="0"/>
-          <w:numId w:val="14"/>
-        </w:numPr>
-        <w:spacing w:after="160" w:line="259" w:lineRule="auto"/>
-      </w:pPr>
+        <w:t>Annuncio bl</w:t>
+      </w:r>
       <w:r>
         <w:rPr>
           <w:b/>
           <w:bCs/>
         </w:rPr>
-        <w:t>Annuncio concluso</w:t>
-      </w:r>
-      <w:r>
-        <w:t>: annuncio non più visualizzabile nella lista degli annunci attivi. Un annuncio viene concluso quando un corriere lo marca come tale</w:t>
-      </w:r>
-    </w:p>
-    <w:p>
-      <w:pPr>
-        <w:pStyle w:val="Paragrafoelenco"/>
-        <w:numPr>
-          <w:ilvl w:val="0"/>
-          <w:numId w:val="14"/>
-        </w:numPr>
-        <w:spacing w:after="160" w:line="259" w:lineRule="auto"/>
-      </w:pPr>
+        <w:t>o</w:t>
+      </w:r>
       <w:r>
         <w:rPr>
           <w:b/>
           <w:bCs/>
         </w:rPr>
-        <w:t>Annuncio bl</w:t>
-      </w:r>
-      <w:r>
-        <w:rPr>
-          <w:b/>
-          <w:bCs/>
-        </w:rPr>
-        <w:t>o</w:t>
-      </w:r>
-      <w:r>
-        <w:rPr>
-          <w:b/>
-          <w:bCs/>
-        </w:rPr>
         <w:t>ccato</w:t>
       </w:r>
       <w:r>
@@ -1049,7 +1874,7 @@
       </w:r>
     </w:p>
     <w:sectPr>
-      <w:headerReference w:type="default" r:id="rId7"/>
+      <w:headerReference w:type="default" r:id="rId8"/>
       <w:pgSz w:w="12240" w:h="15840"/>
       <w:pgMar w:top="1800" w:right="1440" w:bottom="1440" w:left="1440" w:header="180" w:footer="720" w:gutter="0"/>
       <w:cols w:space="720"/>
@@ -1508,6 +2333,232 @@
     </w:lvl>
   </w:abstractNum>
   <w:abstractNum w:abstractNumId="3" w15:restartNumberingAfterBreak="0">
+    <w:nsid w:val="13A97B26"/>
+    <w:multiLevelType w:val="hybridMultilevel"/>
+    <w:tmpl w:val="42F0698C"/>
+    <w:lvl w:ilvl="0" w:tplc="04100001">
+      <w:start w:val="1"/>
+      <w:numFmt w:val="bullet"/>
+      <w:lvlText w:val=""/>
+      <w:lvlJc w:val="left"/>
+      <w:pPr>
+        <w:ind w:left="720" w:hanging="360"/>
+      </w:pPr>
+      <w:rPr>
+        <w:rFonts w:ascii="Symbol" w:hAnsi="Symbol" w:hint="default"/>
+      </w:rPr>
+    </w:lvl>
+    <w:lvl w:ilvl="1" w:tplc="04100003">
+      <w:start w:val="1"/>
+      <w:numFmt w:val="bullet"/>
+      <w:lvlText w:val="o"/>
+      <w:lvlJc w:val="left"/>
+      <w:pPr>
+        <w:ind w:left="1440" w:hanging="360"/>
+      </w:pPr>
+      <w:rPr>
+        <w:rFonts w:ascii="Courier New" w:hAnsi="Courier New" w:cs="Courier New" w:hint="default"/>
+      </w:rPr>
+    </w:lvl>
+    <w:lvl w:ilvl="2" w:tplc="04100005">
+      <w:start w:val="1"/>
+      <w:numFmt w:val="bullet"/>
+      <w:lvlText w:val=""/>
+      <w:lvlJc w:val="left"/>
+      <w:pPr>
+        <w:ind w:left="2160" w:hanging="360"/>
+      </w:pPr>
+      <w:rPr>
+        <w:rFonts w:ascii="Wingdings" w:hAnsi="Wingdings" w:hint="default"/>
+      </w:rPr>
+    </w:lvl>
+    <w:lvl w:ilvl="3" w:tplc="04100001">
+      <w:start w:val="1"/>
+      <w:numFmt w:val="bullet"/>
+      <w:lvlText w:val=""/>
+      <w:lvlJc w:val="left"/>
+      <w:pPr>
+        <w:ind w:left="2880" w:hanging="360"/>
+      </w:pPr>
+      <w:rPr>
+        <w:rFonts w:ascii="Symbol" w:hAnsi="Symbol" w:hint="default"/>
+      </w:rPr>
+    </w:lvl>
+    <w:lvl w:ilvl="4" w:tplc="04100003">
+      <w:start w:val="1"/>
+      <w:numFmt w:val="bullet"/>
+      <w:lvlText w:val="o"/>
+      <w:lvlJc w:val="left"/>
+      <w:pPr>
+        <w:ind w:left="3600" w:hanging="360"/>
+      </w:pPr>
+      <w:rPr>
+        <w:rFonts w:ascii="Courier New" w:hAnsi="Courier New" w:cs="Courier New" w:hint="default"/>
+      </w:rPr>
+    </w:lvl>
+    <w:lvl w:ilvl="5" w:tplc="04100005">
+      <w:start w:val="1"/>
+      <w:numFmt w:val="bullet"/>
+      <w:lvlText w:val=""/>
+      <w:lvlJc w:val="left"/>
+      <w:pPr>
+        <w:ind w:left="4320" w:hanging="360"/>
+      </w:pPr>
+      <w:rPr>
+        <w:rFonts w:ascii="Wingdings" w:hAnsi="Wingdings" w:hint="default"/>
+      </w:rPr>
+    </w:lvl>
+    <w:lvl w:ilvl="6" w:tplc="04100001">
+      <w:start w:val="1"/>
+      <w:numFmt w:val="bullet"/>
+      <w:lvlText w:val=""/>
+      <w:lvlJc w:val="left"/>
+      <w:pPr>
+        <w:ind w:left="5040" w:hanging="360"/>
+      </w:pPr>
+      <w:rPr>
+        <w:rFonts w:ascii="Symbol" w:hAnsi="Symbol" w:hint="default"/>
+      </w:rPr>
+    </w:lvl>
+    <w:lvl w:ilvl="7" w:tplc="04100003">
+      <w:start w:val="1"/>
+      <w:numFmt w:val="bullet"/>
+      <w:lvlText w:val="o"/>
+      <w:lvlJc w:val="left"/>
+      <w:pPr>
+        <w:ind w:left="5760" w:hanging="360"/>
+      </w:pPr>
+      <w:rPr>
+        <w:rFonts w:ascii="Courier New" w:hAnsi="Courier New" w:cs="Courier New" w:hint="default"/>
+      </w:rPr>
+    </w:lvl>
+    <w:lvl w:ilvl="8" w:tplc="04100005">
+      <w:start w:val="1"/>
+      <w:numFmt w:val="bullet"/>
+      <w:lvlText w:val=""/>
+      <w:lvlJc w:val="left"/>
+      <w:pPr>
+        <w:ind w:left="6480" w:hanging="360"/>
+      </w:pPr>
+      <w:rPr>
+        <w:rFonts w:ascii="Wingdings" w:hAnsi="Wingdings" w:hint="default"/>
+      </w:rPr>
+    </w:lvl>
+  </w:abstractNum>
+  <w:abstractNum w:abstractNumId="4" w15:restartNumberingAfterBreak="0">
+    <w:nsid w:val="184720A2"/>
+    <w:multiLevelType w:val="hybridMultilevel"/>
+    <w:tmpl w:val="3C7CC83C"/>
+    <w:lvl w:ilvl="0" w:tplc="04100001">
+      <w:start w:val="1"/>
+      <w:numFmt w:val="bullet"/>
+      <w:lvlText w:val=""/>
+      <w:lvlJc w:val="left"/>
+      <w:pPr>
+        <w:ind w:left="720" w:hanging="360"/>
+      </w:pPr>
+      <w:rPr>
+        <w:rFonts w:ascii="Symbol" w:hAnsi="Symbol" w:hint="default"/>
+      </w:rPr>
+    </w:lvl>
+    <w:lvl w:ilvl="1" w:tplc="04100003">
+      <w:start w:val="1"/>
+      <w:numFmt w:val="bullet"/>
+      <w:lvlText w:val="o"/>
+      <w:lvlJc w:val="left"/>
+      <w:pPr>
+        <w:ind w:left="1440" w:hanging="360"/>
+      </w:pPr>
+      <w:rPr>
+        <w:rFonts w:ascii="Courier New" w:hAnsi="Courier New" w:cs="Courier New" w:hint="default"/>
+      </w:rPr>
+    </w:lvl>
+    <w:lvl w:ilvl="2" w:tplc="04100005" w:tentative="1">
+      <w:start w:val="1"/>
+      <w:numFmt w:val="bullet"/>
+      <w:lvlText w:val=""/>
+      <w:lvlJc w:val="left"/>
+      <w:pPr>
+        <w:ind w:left="2160" w:hanging="360"/>
+      </w:pPr>
+      <w:rPr>
+        <w:rFonts w:ascii="Wingdings" w:hAnsi="Wingdings" w:hint="default"/>
+      </w:rPr>
+    </w:lvl>
+    <w:lvl w:ilvl="3" w:tplc="04100001" w:tentative="1">
+      <w:start w:val="1"/>
+      <w:numFmt w:val="bullet"/>
+      <w:lvlText w:val=""/>
+      <w:lvlJc w:val="left"/>
+      <w:pPr>
+        <w:ind w:left="2880" w:hanging="360"/>
+      </w:pPr>
+      <w:rPr>
+        <w:rFonts w:ascii="Symbol" w:hAnsi="Symbol" w:hint="default"/>
+      </w:rPr>
+    </w:lvl>
+    <w:lvl w:ilvl="4" w:tplc="04100003" w:tentative="1">
+      <w:start w:val="1"/>
+      <w:numFmt w:val="bullet"/>
+      <w:lvlText w:val="o"/>
+      <w:lvlJc w:val="left"/>
+      <w:pPr>
+        <w:ind w:left="3600" w:hanging="360"/>
+      </w:pPr>
+      <w:rPr>
+        <w:rFonts w:ascii="Courier New" w:hAnsi="Courier New" w:cs="Courier New" w:hint="default"/>
+      </w:rPr>
+    </w:lvl>
+    <w:lvl w:ilvl="5" w:tplc="04100005" w:tentative="1">
+      <w:start w:val="1"/>
+      <w:numFmt w:val="bullet"/>
+      <w:lvlText w:val=""/>
+      <w:lvlJc w:val="left"/>
+      <w:pPr>
+        <w:ind w:left="4320" w:hanging="360"/>
+      </w:pPr>
+      <w:rPr>
+        <w:rFonts w:ascii="Wingdings" w:hAnsi="Wingdings" w:hint="default"/>
+      </w:rPr>
+    </w:lvl>
+    <w:lvl w:ilvl="6" w:tplc="04100001" w:tentative="1">
+      <w:start w:val="1"/>
+      <w:numFmt w:val="bullet"/>
+      <w:lvlText w:val=""/>
+      <w:lvlJc w:val="left"/>
+      <w:pPr>
+        <w:ind w:left="5040" w:hanging="360"/>
+      </w:pPr>
+      <w:rPr>
+        <w:rFonts w:ascii="Symbol" w:hAnsi="Symbol" w:hint="default"/>
+      </w:rPr>
+    </w:lvl>
+    <w:lvl w:ilvl="7" w:tplc="04100003" w:tentative="1">
+      <w:start w:val="1"/>
+      <w:numFmt w:val="bullet"/>
+      <w:lvlText w:val="o"/>
+      <w:lvlJc w:val="left"/>
+      <w:pPr>
+        <w:ind w:left="5760" w:hanging="360"/>
+      </w:pPr>
+      <w:rPr>
+        <w:rFonts w:ascii="Courier New" w:hAnsi="Courier New" w:cs="Courier New" w:hint="default"/>
+      </w:rPr>
+    </w:lvl>
+    <w:lvl w:ilvl="8" w:tplc="04100005" w:tentative="1">
+      <w:start w:val="1"/>
+      <w:numFmt w:val="bullet"/>
+      <w:lvlText w:val=""/>
+      <w:lvlJc w:val="left"/>
+      <w:pPr>
+        <w:ind w:left="6480" w:hanging="360"/>
+      </w:pPr>
+      <w:rPr>
+        <w:rFonts w:ascii="Wingdings" w:hAnsi="Wingdings" w:hint="default"/>
+      </w:rPr>
+    </w:lvl>
+  </w:abstractNum>
+  <w:abstractNum w:abstractNumId="5" w15:restartNumberingAfterBreak="0">
     <w:nsid w:val="1FB473BC"/>
     <w:multiLevelType w:val="multilevel"/>
     <w:tmpl w:val="0410001F"/>
@@ -1593,7 +2644,206 @@
       </w:pPr>
     </w:lvl>
   </w:abstractNum>
-  <w:abstractNum w:abstractNumId="4" w15:restartNumberingAfterBreak="0">
+  <w:abstractNum w:abstractNumId="6" w15:restartNumberingAfterBreak="0">
+    <w:nsid w:val="21BA1BAE"/>
+    <w:multiLevelType w:val="hybridMultilevel"/>
+    <w:tmpl w:val="91365898"/>
+    <w:lvl w:ilvl="0" w:tplc="04100001">
+      <w:start w:val="1"/>
+      <w:numFmt w:val="bullet"/>
+      <w:lvlText w:val=""/>
+      <w:lvlJc w:val="left"/>
+      <w:pPr>
+        <w:ind w:left="720" w:hanging="360"/>
+      </w:pPr>
+      <w:rPr>
+        <w:rFonts w:ascii="Symbol" w:hAnsi="Symbol" w:hint="default"/>
+      </w:rPr>
+    </w:lvl>
+    <w:lvl w:ilvl="1" w:tplc="04100003" w:tentative="1">
+      <w:start w:val="1"/>
+      <w:numFmt w:val="bullet"/>
+      <w:lvlText w:val="o"/>
+      <w:lvlJc w:val="left"/>
+      <w:pPr>
+        <w:ind w:left="1440" w:hanging="360"/>
+      </w:pPr>
+      <w:rPr>
+        <w:rFonts w:ascii="Courier New" w:hAnsi="Courier New" w:cs="Courier New" w:hint="default"/>
+      </w:rPr>
+    </w:lvl>
+    <w:lvl w:ilvl="2" w:tplc="04100005" w:tentative="1">
+      <w:start w:val="1"/>
+      <w:numFmt w:val="bullet"/>
+      <w:lvlText w:val=""/>
+      <w:lvlJc w:val="left"/>
+      <w:pPr>
+        <w:ind w:left="2160" w:hanging="360"/>
+      </w:pPr>
+      <w:rPr>
+        <w:rFonts w:ascii="Wingdings" w:hAnsi="Wingdings" w:hint="default"/>
+      </w:rPr>
+    </w:lvl>
+    <w:lvl w:ilvl="3" w:tplc="04100001" w:tentative="1">
+      <w:start w:val="1"/>
+      <w:numFmt w:val="bullet"/>
+      <w:lvlText w:val=""/>
+      <w:lvlJc w:val="left"/>
+      <w:pPr>
+        <w:ind w:left="2880" w:hanging="360"/>
+      </w:pPr>
+      <w:rPr>
+        <w:rFonts w:ascii="Symbol" w:hAnsi="Symbol" w:hint="default"/>
+      </w:rPr>
+    </w:lvl>
+    <w:lvl w:ilvl="4" w:tplc="04100003" w:tentative="1">
+      <w:start w:val="1"/>
+      <w:numFmt w:val="bullet"/>
+      <w:lvlText w:val="o"/>
+      <w:lvlJc w:val="left"/>
+      <w:pPr>
+        <w:ind w:left="3600" w:hanging="360"/>
+      </w:pPr>
+      <w:rPr>
+        <w:rFonts w:ascii="Courier New" w:hAnsi="Courier New" w:cs="Courier New" w:hint="default"/>
+      </w:rPr>
+    </w:lvl>
+    <w:lvl w:ilvl="5" w:tplc="04100005" w:tentative="1">
+      <w:start w:val="1"/>
+      <w:numFmt w:val="bullet"/>
+      <w:lvlText w:val=""/>
+      <w:lvlJc w:val="left"/>
+      <w:pPr>
+        <w:ind w:left="4320" w:hanging="360"/>
+      </w:pPr>
+      <w:rPr>
+        <w:rFonts w:ascii="Wingdings" w:hAnsi="Wingdings" w:hint="default"/>
+      </w:rPr>
+    </w:lvl>
+    <w:lvl w:ilvl="6" w:tplc="04100001" w:tentative="1">
+      <w:start w:val="1"/>
+      <w:numFmt w:val="bullet"/>
+      <w:lvlText w:val=""/>
+      <w:lvlJc w:val="left"/>
+      <w:pPr>
+        <w:ind w:left="5040" w:hanging="360"/>
+      </w:pPr>
+      <w:rPr>
+        <w:rFonts w:ascii="Symbol" w:hAnsi="Symbol" w:hint="default"/>
+      </w:rPr>
+    </w:lvl>
+    <w:lvl w:ilvl="7" w:tplc="04100003" w:tentative="1">
+      <w:start w:val="1"/>
+      <w:numFmt w:val="bullet"/>
+      <w:lvlText w:val="o"/>
+      <w:lvlJc w:val="left"/>
+      <w:pPr>
+        <w:ind w:left="5760" w:hanging="360"/>
+      </w:pPr>
+      <w:rPr>
+        <w:rFonts w:ascii="Courier New" w:hAnsi="Courier New" w:cs="Courier New" w:hint="default"/>
+      </w:rPr>
+    </w:lvl>
+    <w:lvl w:ilvl="8" w:tplc="04100005" w:tentative="1">
+      <w:start w:val="1"/>
+      <w:numFmt w:val="bullet"/>
+      <w:lvlText w:val=""/>
+      <w:lvlJc w:val="left"/>
+      <w:pPr>
+        <w:ind w:left="6480" w:hanging="360"/>
+      </w:pPr>
+      <w:rPr>
+        <w:rFonts w:ascii="Wingdings" w:hAnsi="Wingdings" w:hint="default"/>
+      </w:rPr>
+    </w:lvl>
+  </w:abstractNum>
+  <w:abstractNum w:abstractNumId="7" w15:restartNumberingAfterBreak="0">
+    <w:nsid w:val="24C00A56"/>
+    <w:multiLevelType w:val="hybridMultilevel"/>
+    <w:tmpl w:val="8D58E8A2"/>
+    <w:lvl w:ilvl="0" w:tplc="FFFFFFFF">
+      <w:start w:val="1"/>
+      <w:numFmt w:val="decimal"/>
+      <w:lvlText w:val="%1."/>
+      <w:lvlJc w:val="left"/>
+      <w:pPr>
+        <w:ind w:left="720" w:hanging="360"/>
+      </w:pPr>
+    </w:lvl>
+    <w:lvl w:ilvl="1" w:tplc="FFFFFFFF">
+      <w:start w:val="1"/>
+      <w:numFmt w:val="lowerLetter"/>
+      <w:lvlText w:val="%2."/>
+      <w:lvlJc w:val="left"/>
+      <w:pPr>
+        <w:ind w:left="1440" w:hanging="360"/>
+      </w:pPr>
+    </w:lvl>
+    <w:lvl w:ilvl="2" w:tplc="FFFFFFFF">
+      <w:start w:val="1"/>
+      <w:numFmt w:val="lowerRoman"/>
+      <w:lvlText w:val="%3."/>
+      <w:lvlJc w:val="right"/>
+      <w:pPr>
+        <w:ind w:left="2160" w:hanging="180"/>
+      </w:pPr>
+    </w:lvl>
+    <w:lvl w:ilvl="3" w:tplc="FFFFFFFF">
+      <w:start w:val="1"/>
+      <w:numFmt w:val="decimal"/>
+      <w:lvlText w:val="%4."/>
+      <w:lvlJc w:val="left"/>
+      <w:pPr>
+        <w:ind w:left="2880" w:hanging="360"/>
+      </w:pPr>
+    </w:lvl>
+    <w:lvl w:ilvl="4" w:tplc="FFFFFFFF">
+      <w:start w:val="1"/>
+      <w:numFmt w:val="lowerLetter"/>
+      <w:lvlText w:val="%5."/>
+      <w:lvlJc w:val="left"/>
+      <w:pPr>
+        <w:ind w:left="3600" w:hanging="360"/>
+      </w:pPr>
+    </w:lvl>
+    <w:lvl w:ilvl="5" w:tplc="FFFFFFFF">
+      <w:start w:val="1"/>
+      <w:numFmt w:val="lowerRoman"/>
+      <w:lvlText w:val="%6."/>
+      <w:lvlJc w:val="right"/>
+      <w:pPr>
+        <w:ind w:left="4320" w:hanging="180"/>
+      </w:pPr>
+    </w:lvl>
+    <w:lvl w:ilvl="6" w:tplc="FFFFFFFF">
+      <w:start w:val="1"/>
+      <w:numFmt w:val="decimal"/>
+      <w:lvlText w:val="%7."/>
+      <w:lvlJc w:val="left"/>
+      <w:pPr>
+        <w:ind w:left="5040" w:hanging="360"/>
+      </w:pPr>
+    </w:lvl>
+    <w:lvl w:ilvl="7" w:tplc="FFFFFFFF">
+      <w:start w:val="1"/>
+      <w:numFmt w:val="lowerLetter"/>
+      <w:lvlText w:val="%8."/>
+      <w:lvlJc w:val="left"/>
+      <w:pPr>
+        <w:ind w:left="5760" w:hanging="360"/>
+      </w:pPr>
+    </w:lvl>
+    <w:lvl w:ilvl="8" w:tplc="FFFFFFFF">
+      <w:start w:val="1"/>
+      <w:numFmt w:val="lowerRoman"/>
+      <w:lvlText w:val="%9."/>
+      <w:lvlJc w:val="right"/>
+      <w:pPr>
+        <w:ind w:left="6480" w:hanging="180"/>
+      </w:pPr>
+    </w:lvl>
+  </w:abstractNum>
+  <w:abstractNum w:abstractNumId="8" w15:restartNumberingAfterBreak="0">
     <w:nsid w:val="25461AFD"/>
     <w:multiLevelType w:val="multilevel"/>
     <w:tmpl w:val="E6DAD714"/>
@@ -1706,7 +2956,7 @@
       </w:rPr>
     </w:lvl>
   </w:abstractNum>
-  <w:abstractNum w:abstractNumId="5" w15:restartNumberingAfterBreak="0">
+  <w:abstractNum w:abstractNumId="9" w15:restartNumberingAfterBreak="0">
     <w:nsid w:val="27F10CB9"/>
     <w:multiLevelType w:val="multilevel"/>
     <w:tmpl w:val="0410001F"/>
@@ -1792,7 +3042,120 @@
       </w:pPr>
     </w:lvl>
   </w:abstractNum>
-  <w:abstractNum w:abstractNumId="6" w15:restartNumberingAfterBreak="0">
+  <w:abstractNum w:abstractNumId="10" w15:restartNumberingAfterBreak="0">
+    <w:nsid w:val="2AF65D85"/>
+    <w:multiLevelType w:val="hybridMultilevel"/>
+    <w:tmpl w:val="049AC0E8"/>
+    <w:lvl w:ilvl="0" w:tplc="04100001">
+      <w:start w:val="1"/>
+      <w:numFmt w:val="bullet"/>
+      <w:lvlText w:val=""/>
+      <w:lvlJc w:val="left"/>
+      <w:pPr>
+        <w:ind w:left="720" w:hanging="360"/>
+      </w:pPr>
+      <w:rPr>
+        <w:rFonts w:ascii="Symbol" w:hAnsi="Symbol" w:hint="default"/>
+      </w:rPr>
+    </w:lvl>
+    <w:lvl w:ilvl="1" w:tplc="04100003" w:tentative="1">
+      <w:start w:val="1"/>
+      <w:numFmt w:val="bullet"/>
+      <w:lvlText w:val="o"/>
+      <w:lvlJc w:val="left"/>
+      <w:pPr>
+        <w:ind w:left="1440" w:hanging="360"/>
+      </w:pPr>
+      <w:rPr>
+        <w:rFonts w:ascii="Courier New" w:hAnsi="Courier New" w:cs="Courier New" w:hint="default"/>
+      </w:rPr>
+    </w:lvl>
+    <w:lvl w:ilvl="2" w:tplc="04100005" w:tentative="1">
+      <w:start w:val="1"/>
+      <w:numFmt w:val="bullet"/>
+      <w:lvlText w:val=""/>
+      <w:lvlJc w:val="left"/>
+      <w:pPr>
+        <w:ind w:left="2160" w:hanging="360"/>
+      </w:pPr>
+      <w:rPr>
+        <w:rFonts w:ascii="Wingdings" w:hAnsi="Wingdings" w:hint="default"/>
+      </w:rPr>
+    </w:lvl>
+    <w:lvl w:ilvl="3" w:tplc="04100001" w:tentative="1">
+      <w:start w:val="1"/>
+      <w:numFmt w:val="bullet"/>
+      <w:lvlText w:val=""/>
+      <w:lvlJc w:val="left"/>
+      <w:pPr>
+        <w:ind w:left="2880" w:hanging="360"/>
+      </w:pPr>
+      <w:rPr>
+        <w:rFonts w:ascii="Symbol" w:hAnsi="Symbol" w:hint="default"/>
+      </w:rPr>
+    </w:lvl>
+    <w:lvl w:ilvl="4" w:tplc="04100003" w:tentative="1">
+      <w:start w:val="1"/>
+      <w:numFmt w:val="bullet"/>
+      <w:lvlText w:val="o"/>
+      <w:lvlJc w:val="left"/>
+      <w:pPr>
+        <w:ind w:left="3600" w:hanging="360"/>
+      </w:pPr>
+      <w:rPr>
+        <w:rFonts w:ascii="Courier New" w:hAnsi="Courier New" w:cs="Courier New" w:hint="default"/>
+      </w:rPr>
+    </w:lvl>
+    <w:lvl w:ilvl="5" w:tplc="04100005" w:tentative="1">
+      <w:start w:val="1"/>
+      <w:numFmt w:val="bullet"/>
+      <w:lvlText w:val=""/>
+      <w:lvlJc w:val="left"/>
+      <w:pPr>
+        <w:ind w:left="4320" w:hanging="360"/>
+      </w:pPr>
+      <w:rPr>
+        <w:rFonts w:ascii="Wingdings" w:hAnsi="Wingdings" w:hint="default"/>
+      </w:rPr>
+    </w:lvl>
+    <w:lvl w:ilvl="6" w:tplc="04100001" w:tentative="1">
+      <w:start w:val="1"/>
+      <w:numFmt w:val="bullet"/>
+      <w:lvlText w:val=""/>
+      <w:lvlJc w:val="left"/>
+      <w:pPr>
+        <w:ind w:left="5040" w:hanging="360"/>
+      </w:pPr>
+      <w:rPr>
+        <w:rFonts w:ascii="Symbol" w:hAnsi="Symbol" w:hint="default"/>
+      </w:rPr>
+    </w:lvl>
+    <w:lvl w:ilvl="7" w:tplc="04100003" w:tentative="1">
+      <w:start w:val="1"/>
+      <w:numFmt w:val="bullet"/>
+      <w:lvlText w:val="o"/>
+      <w:lvlJc w:val="left"/>
+      <w:pPr>
+        <w:ind w:left="5760" w:hanging="360"/>
+      </w:pPr>
+      <w:rPr>
+        <w:rFonts w:ascii="Courier New" w:hAnsi="Courier New" w:cs="Courier New" w:hint="default"/>
+      </w:rPr>
+    </w:lvl>
+    <w:lvl w:ilvl="8" w:tplc="04100005" w:tentative="1">
+      <w:start w:val="1"/>
+      <w:numFmt w:val="bullet"/>
+      <w:lvlText w:val=""/>
+      <w:lvlJc w:val="left"/>
+      <w:pPr>
+        <w:ind w:left="6480" w:hanging="360"/>
+      </w:pPr>
+      <w:rPr>
+        <w:rFonts w:ascii="Wingdings" w:hAnsi="Wingdings" w:hint="default"/>
+      </w:rPr>
+    </w:lvl>
+  </w:abstractNum>
+  <w:abstractNum w:abstractNumId="11" w15:restartNumberingAfterBreak="0">
     <w:nsid w:val="2E5475AD"/>
     <w:multiLevelType w:val="hybridMultilevel"/>
     <w:tmpl w:val="D8B2DBFC"/>
@@ -1878,7 +3241,93 @@
       </w:pPr>
     </w:lvl>
   </w:abstractNum>
-  <w:abstractNum w:abstractNumId="7" w15:restartNumberingAfterBreak="0">
+  <w:abstractNum w:abstractNumId="12" w15:restartNumberingAfterBreak="0">
+    <w:nsid w:val="30C83361"/>
+    <w:multiLevelType w:val="hybridMultilevel"/>
+    <w:tmpl w:val="8D58E8A2"/>
+    <w:lvl w:ilvl="0" w:tplc="0410000F">
+      <w:start w:val="1"/>
+      <w:numFmt w:val="decimal"/>
+      <w:lvlText w:val="%1."/>
+      <w:lvlJc w:val="left"/>
+      <w:pPr>
+        <w:ind w:left="720" w:hanging="360"/>
+      </w:pPr>
+    </w:lvl>
+    <w:lvl w:ilvl="1" w:tplc="04100019">
+      <w:start w:val="1"/>
+      <w:numFmt w:val="lowerLetter"/>
+      <w:lvlText w:val="%2."/>
+      <w:lvlJc w:val="left"/>
+      <w:pPr>
+        <w:ind w:left="1440" w:hanging="360"/>
+      </w:pPr>
+    </w:lvl>
+    <w:lvl w:ilvl="2" w:tplc="0410001B">
+      <w:start w:val="1"/>
+      <w:numFmt w:val="lowerRoman"/>
+      <w:lvlText w:val="%3."/>
+      <w:lvlJc w:val="right"/>
+      <w:pPr>
+        <w:ind w:left="2160" w:hanging="180"/>
+      </w:pPr>
+    </w:lvl>
+    <w:lvl w:ilvl="3" w:tplc="0410000F">
+      <w:start w:val="1"/>
+      <w:numFmt w:val="decimal"/>
+      <w:lvlText w:val="%4."/>
+      <w:lvlJc w:val="left"/>
+      <w:pPr>
+        <w:ind w:left="2880" w:hanging="360"/>
+      </w:pPr>
+    </w:lvl>
+    <w:lvl w:ilvl="4" w:tplc="04100019">
+      <w:start w:val="1"/>
+      <w:numFmt w:val="lowerLetter"/>
+      <w:lvlText w:val="%5."/>
+      <w:lvlJc w:val="left"/>
+      <w:pPr>
+        <w:ind w:left="3600" w:hanging="360"/>
+      </w:pPr>
+    </w:lvl>
+    <w:lvl w:ilvl="5" w:tplc="0410001B">
+      <w:start w:val="1"/>
+      <w:numFmt w:val="lowerRoman"/>
+      <w:lvlText w:val="%6."/>
+      <w:lvlJc w:val="right"/>
+      <w:pPr>
+        <w:ind w:left="4320" w:hanging="180"/>
+      </w:pPr>
+    </w:lvl>
+    <w:lvl w:ilvl="6" w:tplc="0410000F">
+      <w:start w:val="1"/>
+      <w:numFmt w:val="decimal"/>
+      <w:lvlText w:val="%7."/>
+      <w:lvlJc w:val="left"/>
+      <w:pPr>
+        <w:ind w:left="5040" w:hanging="360"/>
+      </w:pPr>
+    </w:lvl>
+    <w:lvl w:ilvl="7" w:tplc="04100019">
+      <w:start w:val="1"/>
+      <w:numFmt w:val="lowerLetter"/>
+      <w:lvlText w:val="%8."/>
+      <w:lvlJc w:val="left"/>
+      <w:pPr>
+        <w:ind w:left="5760" w:hanging="360"/>
+      </w:pPr>
+    </w:lvl>
+    <w:lvl w:ilvl="8" w:tplc="0410001B">
+      <w:start w:val="1"/>
+      <w:numFmt w:val="lowerRoman"/>
+      <w:lvlText w:val="%9."/>
+      <w:lvlJc w:val="right"/>
+      <w:pPr>
+        <w:ind w:left="6480" w:hanging="180"/>
+      </w:pPr>
+    </w:lvl>
+  </w:abstractNum>
+  <w:abstractNum w:abstractNumId="13" w15:restartNumberingAfterBreak="0">
     <w:nsid w:val="37AB6534"/>
     <w:multiLevelType w:val="hybridMultilevel"/>
     <w:tmpl w:val="DE7A89BE"/>
@@ -1964,7 +3413,7 @@
       </w:pPr>
     </w:lvl>
   </w:abstractNum>
-  <w:abstractNum w:abstractNumId="8" w15:restartNumberingAfterBreak="0">
+  <w:abstractNum w:abstractNumId="14" w15:restartNumberingAfterBreak="0">
     <w:nsid w:val="385C677D"/>
     <w:multiLevelType w:val="hybridMultilevel"/>
     <w:tmpl w:val="F5F685E8"/>
@@ -2077,7 +3526,7 @@
       </w:rPr>
     </w:lvl>
   </w:abstractNum>
-  <w:abstractNum w:abstractNumId="9" w15:restartNumberingAfterBreak="0">
+  <w:abstractNum w:abstractNumId="15" w15:restartNumberingAfterBreak="0">
     <w:nsid w:val="41633878"/>
     <w:multiLevelType w:val="hybridMultilevel"/>
     <w:tmpl w:val="1318DEE2"/>
@@ -2163,7 +3612,7 @@
       </w:pPr>
     </w:lvl>
   </w:abstractNum>
-  <w:abstractNum w:abstractNumId="10" w15:restartNumberingAfterBreak="0">
+  <w:abstractNum w:abstractNumId="16" w15:restartNumberingAfterBreak="0">
     <w:nsid w:val="458C4FD9"/>
     <w:multiLevelType w:val="multilevel"/>
     <w:tmpl w:val="37B20E74"/>
@@ -2276,7 +3725,93 @@
       </w:rPr>
     </w:lvl>
   </w:abstractNum>
-  <w:abstractNum w:abstractNumId="11" w15:restartNumberingAfterBreak="0">
+  <w:abstractNum w:abstractNumId="17" w15:restartNumberingAfterBreak="0">
+    <w:nsid w:val="48510419"/>
+    <w:multiLevelType w:val="hybridMultilevel"/>
+    <w:tmpl w:val="8D58E8A2"/>
+    <w:lvl w:ilvl="0" w:tplc="FFFFFFFF">
+      <w:start w:val="1"/>
+      <w:numFmt w:val="decimal"/>
+      <w:lvlText w:val="%1."/>
+      <w:lvlJc w:val="left"/>
+      <w:pPr>
+        <w:ind w:left="720" w:hanging="360"/>
+      </w:pPr>
+    </w:lvl>
+    <w:lvl w:ilvl="1" w:tplc="FFFFFFFF">
+      <w:start w:val="1"/>
+      <w:numFmt w:val="lowerLetter"/>
+      <w:lvlText w:val="%2."/>
+      <w:lvlJc w:val="left"/>
+      <w:pPr>
+        <w:ind w:left="1440" w:hanging="360"/>
+      </w:pPr>
+    </w:lvl>
+    <w:lvl w:ilvl="2" w:tplc="FFFFFFFF">
+      <w:start w:val="1"/>
+      <w:numFmt w:val="lowerRoman"/>
+      <w:lvlText w:val="%3."/>
+      <w:lvlJc w:val="right"/>
+      <w:pPr>
+        <w:ind w:left="2160" w:hanging="180"/>
+      </w:pPr>
+    </w:lvl>
+    <w:lvl w:ilvl="3" w:tplc="FFFFFFFF">
+      <w:start w:val="1"/>
+      <w:numFmt w:val="decimal"/>
+      <w:lvlText w:val="%4."/>
+      <w:lvlJc w:val="left"/>
+      <w:pPr>
+        <w:ind w:left="2880" w:hanging="360"/>
+      </w:pPr>
+    </w:lvl>
+    <w:lvl w:ilvl="4" w:tplc="FFFFFFFF">
+      <w:start w:val="1"/>
+      <w:numFmt w:val="lowerLetter"/>
+      <w:lvlText w:val="%5."/>
+      <w:lvlJc w:val="left"/>
+      <w:pPr>
+        <w:ind w:left="3600" w:hanging="360"/>
+      </w:pPr>
+    </w:lvl>
+    <w:lvl w:ilvl="5" w:tplc="FFFFFFFF">
+      <w:start w:val="1"/>
+      <w:numFmt w:val="lowerRoman"/>
+      <w:lvlText w:val="%6."/>
+      <w:lvlJc w:val="right"/>
+      <w:pPr>
+        <w:ind w:left="4320" w:hanging="180"/>
+      </w:pPr>
+    </w:lvl>
+    <w:lvl w:ilvl="6" w:tplc="FFFFFFFF">
+      <w:start w:val="1"/>
+      <w:numFmt w:val="decimal"/>
+      <w:lvlText w:val="%7."/>
+      <w:lvlJc w:val="left"/>
+      <w:pPr>
+        <w:ind w:left="5040" w:hanging="360"/>
+      </w:pPr>
+    </w:lvl>
+    <w:lvl w:ilvl="7" w:tplc="FFFFFFFF">
+      <w:start w:val="1"/>
+      <w:numFmt w:val="lowerLetter"/>
+      <w:lvlText w:val="%8."/>
+      <w:lvlJc w:val="left"/>
+      <w:pPr>
+        <w:ind w:left="5760" w:hanging="360"/>
+      </w:pPr>
+    </w:lvl>
+    <w:lvl w:ilvl="8" w:tplc="FFFFFFFF">
+      <w:start w:val="1"/>
+      <w:numFmt w:val="lowerRoman"/>
+      <w:lvlText w:val="%9."/>
+      <w:lvlJc w:val="right"/>
+      <w:pPr>
+        <w:ind w:left="6480" w:hanging="180"/>
+      </w:pPr>
+    </w:lvl>
+  </w:abstractNum>
+  <w:abstractNum w:abstractNumId="18" w15:restartNumberingAfterBreak="0">
     <w:nsid w:val="50103145"/>
     <w:multiLevelType w:val="hybridMultilevel"/>
     <w:tmpl w:val="1974E112"/>
@@ -2362,7 +3897,7 @@
       </w:pPr>
     </w:lvl>
   </w:abstractNum>
-  <w:abstractNum w:abstractNumId="12" w15:restartNumberingAfterBreak="0">
+  <w:abstractNum w:abstractNumId="19" w15:restartNumberingAfterBreak="0">
     <w:nsid w:val="52E43FC8"/>
     <w:multiLevelType w:val="multilevel"/>
     <w:tmpl w:val="37B20E74"/>
@@ -2475,7 +4010,7 @@
       </w:rPr>
     </w:lvl>
   </w:abstractNum>
-  <w:abstractNum w:abstractNumId="13" w15:restartNumberingAfterBreak="0">
+  <w:abstractNum w:abstractNumId="20" w15:restartNumberingAfterBreak="0">
     <w:nsid w:val="592C25B9"/>
     <w:multiLevelType w:val="multilevel"/>
     <w:tmpl w:val="37B20E74"/>
@@ -2588,7 +4123,7 @@
       </w:rPr>
     </w:lvl>
   </w:abstractNum>
-  <w:abstractNum w:abstractNumId="14" w15:restartNumberingAfterBreak="0">
+  <w:abstractNum w:abstractNumId="21" w15:restartNumberingAfterBreak="0">
     <w:nsid w:val="5CB13C47"/>
     <w:multiLevelType w:val="multilevel"/>
     <w:tmpl w:val="37B20E74"/>
@@ -2701,7 +4236,7 @@
       </w:rPr>
     </w:lvl>
   </w:abstractNum>
-  <w:abstractNum w:abstractNumId="15" w15:restartNumberingAfterBreak="0">
+  <w:abstractNum w:abstractNumId="22" w15:restartNumberingAfterBreak="0">
     <w:nsid w:val="6DA64768"/>
     <w:multiLevelType w:val="multilevel"/>
     <w:tmpl w:val="0410001F"/>
@@ -2787,7 +4322,7 @@
       </w:pPr>
     </w:lvl>
   </w:abstractNum>
-  <w:abstractNum w:abstractNumId="16" w15:restartNumberingAfterBreak="0">
+  <w:abstractNum w:abstractNumId="23" w15:restartNumberingAfterBreak="0">
     <w:nsid w:val="76586A19"/>
     <w:multiLevelType w:val="hybridMultilevel"/>
     <w:tmpl w:val="23444DB0"/>
@@ -2874,7 +4409,7 @@
       </w:pPr>
     </w:lvl>
   </w:abstractNum>
-  <w:abstractNum w:abstractNumId="17" w15:restartNumberingAfterBreak="0">
+  <w:abstractNum w:abstractNumId="24" w15:restartNumberingAfterBreak="0">
     <w:nsid w:val="7E5E2111"/>
     <w:multiLevelType w:val="multilevel"/>
     <w:tmpl w:val="37B20E74"/>
@@ -2988,58 +4523,133 @@
     </w:lvl>
   </w:abstractNum>
   <w:num w:numId="1" w16cid:durableId="1352025100">
+    <w:abstractNumId w:val="15"/>
+  </w:num>
+  <w:num w:numId="2" w16cid:durableId="1424451876">
+    <w:abstractNumId w:val="19"/>
+  </w:num>
+  <w:num w:numId="3" w16cid:durableId="555625283">
+    <w:abstractNumId w:val="22"/>
+  </w:num>
+  <w:num w:numId="4" w16cid:durableId="1922177850">
     <w:abstractNumId w:val="9"/>
   </w:num>
-  <w:num w:numId="2" w16cid:durableId="1424451876">
-    <w:abstractNumId w:val="12"/>
-  </w:num>
-  <w:num w:numId="3" w16cid:durableId="555625283">
-    <w:abstractNumId w:val="15"/>
-  </w:num>
-  <w:num w:numId="4" w16cid:durableId="1922177850">
+  <w:num w:numId="5" w16cid:durableId="368727296">
     <w:abstractNumId w:val="5"/>
   </w:num>
-  <w:num w:numId="5" w16cid:durableId="368727296">
-    <w:abstractNumId w:val="3"/>
-  </w:num>
   <w:num w:numId="6" w16cid:durableId="1250925">
-    <w:abstractNumId w:val="10"/>
+    <w:abstractNumId w:val="16"/>
   </w:num>
   <w:num w:numId="7" w16cid:durableId="1315837101">
-    <w:abstractNumId w:val="16"/>
+    <w:abstractNumId w:val="23"/>
   </w:num>
   <w:num w:numId="8" w16cid:durableId="1651787072">
-    <w:abstractNumId w:val="6"/>
+    <w:abstractNumId w:val="11"/>
   </w:num>
   <w:num w:numId="9" w16cid:durableId="1370911625">
-    <w:abstractNumId w:val="17"/>
+    <w:abstractNumId w:val="24"/>
   </w:num>
   <w:num w:numId="10" w16cid:durableId="1642736195">
     <w:abstractNumId w:val="2"/>
   </w:num>
   <w:num w:numId="11" w16cid:durableId="183327471">
-    <w:abstractNumId w:val="11"/>
+    <w:abstractNumId w:val="18"/>
   </w:num>
   <w:num w:numId="12" w16cid:durableId="1943297742">
+    <w:abstractNumId w:val="20"/>
+  </w:num>
+  <w:num w:numId="13" w16cid:durableId="1935673171">
     <w:abstractNumId w:val="13"/>
   </w:num>
-  <w:num w:numId="13" w16cid:durableId="1935673171">
-    <w:abstractNumId w:val="7"/>
-  </w:num>
   <w:num w:numId="14" w16cid:durableId="566114903">
-    <w:abstractNumId w:val="14"/>
+    <w:abstractNumId w:val="21"/>
   </w:num>
   <w:num w:numId="15" w16cid:durableId="1446774564">
-    <w:abstractNumId w:val="4"/>
+    <w:abstractNumId w:val="8"/>
   </w:num>
   <w:num w:numId="16" w16cid:durableId="1677266084">
     <w:abstractNumId w:val="1"/>
   </w:num>
   <w:num w:numId="17" w16cid:durableId="582184121">
-    <w:abstractNumId w:val="8"/>
+    <w:abstractNumId w:val="14"/>
   </w:num>
   <w:num w:numId="18" w16cid:durableId="49882998">
     <w:abstractNumId w:val="0"/>
+  </w:num>
+  <w:num w:numId="19" w16cid:durableId="707142161">
+    <w:abstractNumId w:val="10"/>
+  </w:num>
+  <w:num w:numId="20" w16cid:durableId="987782794">
+    <w:abstractNumId w:val="12"/>
+    <w:lvlOverride w:ilvl="0">
+      <w:startOverride w:val="1"/>
+    </w:lvlOverride>
+    <w:lvlOverride w:ilvl="1">
+      <w:startOverride w:val="1"/>
+    </w:lvlOverride>
+    <w:lvlOverride w:ilvl="2">
+      <w:startOverride w:val="1"/>
+    </w:lvlOverride>
+    <w:lvlOverride w:ilvl="3">
+      <w:startOverride w:val="1"/>
+    </w:lvlOverride>
+    <w:lvlOverride w:ilvl="4">
+      <w:startOverride w:val="1"/>
+    </w:lvlOverride>
+    <w:lvlOverride w:ilvl="5">
+      <w:startOverride w:val="1"/>
+    </w:lvlOverride>
+    <w:lvlOverride w:ilvl="6">
+      <w:startOverride w:val="1"/>
+    </w:lvlOverride>
+    <w:lvlOverride w:ilvl="7">
+      <w:startOverride w:val="1"/>
+    </w:lvlOverride>
+    <w:lvlOverride w:ilvl="8">
+      <w:startOverride w:val="1"/>
+    </w:lvlOverride>
+  </w:num>
+  <w:num w:numId="21" w16cid:durableId="1737165191">
+    <w:abstractNumId w:val="3"/>
+  </w:num>
+  <w:num w:numId="22" w16cid:durableId="1623195913">
+    <w:abstractNumId w:val="7"/>
+    <w:lvlOverride w:ilvl="0">
+      <w:startOverride w:val="1"/>
+    </w:lvlOverride>
+    <w:lvlOverride w:ilvl="1">
+      <w:startOverride w:val="1"/>
+    </w:lvlOverride>
+    <w:lvlOverride w:ilvl="2">
+      <w:startOverride w:val="1"/>
+    </w:lvlOverride>
+    <w:lvlOverride w:ilvl="3">
+      <w:startOverride w:val="1"/>
+    </w:lvlOverride>
+    <w:lvlOverride w:ilvl="4">
+      <w:startOverride w:val="1"/>
+    </w:lvlOverride>
+    <w:lvlOverride w:ilvl="5">
+      <w:startOverride w:val="1"/>
+    </w:lvlOverride>
+    <w:lvlOverride w:ilvl="6">
+      <w:startOverride w:val="1"/>
+    </w:lvlOverride>
+    <w:lvlOverride w:ilvl="7">
+      <w:startOverride w:val="1"/>
+    </w:lvlOverride>
+    <w:lvlOverride w:ilvl="8">
+      <w:startOverride w:val="1"/>
+    </w:lvlOverride>
+  </w:num>
+  <w:num w:numId="23" w16cid:durableId="1502891307">
+    <w:abstractNumId w:val="6"/>
+  </w:num>
+  <w:num w:numId="24" w16cid:durableId="490024643">
+    <w:abstractNumId w:val="17"/>
+  </w:num>
+  <w:num w:numId="25" w16cid:durableId="871069580">
+    <w:abstractNumId w:val="4"/>
   </w:num>
 </w:numbering>
 </file>

</xml_diff>